<commit_message>
Rename Projectplan.docx + edit project plan + edit proposal + edit SRS
name convention + project plan
</commit_message>
<xml_diff>
--- a/SRS-0.5.docx
+++ b/SRS-0.5.docx
@@ -5,29 +5,6 @@
     <w:p>
       <w:pPr>
         <w:jc w:val="center"/>
-        <w:rPr>
-          <w:rFonts w:ascii="Times New Roman" w:hAnsi="Times New Roman" w:cs="Times New Roman"/>
-          <w:b/>
-          <w:bCs/>
-          <w:sz w:val="60"/>
-          <w:szCs w:val="60"/>
-          <w:cs/>
-          <w:lang w:eastAsia="zh-CN"/>
-        </w:rPr>
-      </w:pPr>
-      <w:bookmarkStart w:id="0" w:name="_GoBack"/>
-      <w:bookmarkEnd w:id="0"/>
-    </w:p>
-    <w:p>
-      <w:pPr>
-        <w:jc w:val="center"/>
-        <w:rPr>
-          <w:rFonts w:ascii="Times New Roman" w:hAnsi="Times New Roman" w:cs="Times New Roman"/>
-          <w:sz w:val="60"/>
-          <w:szCs w:val="60"/>
-        </w:rPr>
-      </w:pPr>
-      <w:r>
         <w:rPr>
           <w:rFonts w:ascii="Times New Roman" w:hAnsi="Times New Roman" w:cs="Times New Roman"/>
           <w:b/>
@@ -36,6 +13,26 @@
           <w:szCs w:val="60"/>
           <w:lang w:eastAsia="zh-CN"/>
         </w:rPr>
+      </w:pPr>
+    </w:p>
+    <w:p>
+      <w:pPr>
+        <w:jc w:val="center"/>
+        <w:rPr>
+          <w:rFonts w:ascii="Times New Roman" w:hAnsi="Times New Roman" w:cs="Times New Roman"/>
+          <w:sz w:val="60"/>
+          <w:szCs w:val="60"/>
+        </w:rPr>
+      </w:pPr>
+      <w:r>
+        <w:rPr>
+          <w:rFonts w:ascii="Times New Roman" w:hAnsi="Times New Roman" w:cs="Times New Roman"/>
+          <w:b/>
+          <w:bCs/>
+          <w:sz w:val="60"/>
+          <w:szCs w:val="60"/>
+          <w:lang w:eastAsia="zh-CN"/>
+        </w:rPr>
         <w:t>WIL Report Management System</w:t>
       </w:r>
       <w:r>
@@ -468,6 +465,8 @@
         <w:lastRenderedPageBreak/>
         <w:t>Document History</w:t>
       </w:r>
+      <w:bookmarkStart w:id="0" w:name="_GoBack"/>
+      <w:bookmarkEnd w:id="0"/>
     </w:p>
     <w:tbl>
       <w:tblPr>
@@ -486,26 +485,6 @@
         <w:gridCol w:w="850"/>
         <w:gridCol w:w="857"/>
         <w:gridCol w:w="990"/>
-        <w:tblGridChange w:id="1">
-          <w:tblGrid>
-            <w:gridCol w:w="113"/>
-            <w:gridCol w:w="1016"/>
-            <w:gridCol w:w="113"/>
-            <w:gridCol w:w="3657"/>
-            <w:gridCol w:w="58"/>
-            <w:gridCol w:w="113"/>
-            <w:gridCol w:w="850"/>
-            <w:gridCol w:w="113"/>
-            <w:gridCol w:w="738"/>
-            <w:gridCol w:w="113"/>
-            <w:gridCol w:w="737"/>
-            <w:gridCol w:w="113"/>
-            <w:gridCol w:w="744"/>
-            <w:gridCol w:w="113"/>
-            <w:gridCol w:w="877"/>
-            <w:gridCol w:w="113"/>
-          </w:tblGrid>
-        </w:tblGridChange>
       </w:tblGrid>
       <w:tr>
         <w:trPr>
@@ -782,7 +761,7 @@
                 <w:szCs w:val="20"/>
                 <w:lang w:eastAsia="zh-CN"/>
               </w:rPr>
-              <w:t>WIL project-based report System</w:t>
+              <w:t>WRMS</w:t>
             </w:r>
             <w:r>
               <w:rPr>
@@ -790,14 +769,9 @@
                 <w:bCs/>
                 <w:sz w:val="20"/>
                 <w:szCs w:val="20"/>
-              </w:rPr>
-              <w:t xml:space="preserve"> </w:t>
-            </w:r>
-            <w:r>
-              <w:rPr>
-                <w:rFonts w:ascii="Times New Roman" w:hAnsi="Times New Roman" w:cs="Times New Roman"/>
-              </w:rPr>
-              <w:t xml:space="preserve"> </w:t>
+                <w:lang w:eastAsia="zh-CN"/>
+              </w:rPr>
+              <w:t>-</w:t>
             </w:r>
             <w:r>
               <w:rPr>
@@ -806,7 +780,25 @@
                 <w:sz w:val="20"/>
                 <w:szCs w:val="20"/>
               </w:rPr>
-              <w:t xml:space="preserve">Proposal_V.0.1.docx </w:t>
+              <w:t xml:space="preserve"> </w:t>
+            </w:r>
+            <w:r>
+              <w:rPr>
+                <w:rFonts w:ascii="Times New Roman" w:hAnsi="Times New Roman" w:cs="Times New Roman"/>
+                <w:bCs/>
+                <w:sz w:val="20"/>
+                <w:szCs w:val="20"/>
+              </w:rPr>
+              <w:t>SRS</w:t>
+            </w:r>
+            <w:r>
+              <w:rPr>
+                <w:rFonts w:ascii="Times New Roman" w:hAnsi="Times New Roman" w:cs="Times New Roman"/>
+                <w:bCs/>
+                <w:sz w:val="20"/>
+                <w:szCs w:val="20"/>
+              </w:rPr>
+              <w:t xml:space="preserve">_V.0.1.docx </w:t>
             </w:r>
           </w:p>
         </w:tc>
@@ -1376,36 +1368,13 @@
         </w:tc>
       </w:tr>
       <w:tr>
-        <w:tblPrEx>
-          <w:tblW w:w="9468" w:type="dxa"/>
-          <w:tblLayout w:type="fixed"/>
-          <w:tblPrExChange w:id="2" w:author="Dell" w:date="2017-03-07T19:43:00Z">
-            <w:tblPrEx>
-              <w:tblW w:w="9468" w:type="dxa"/>
-              <w:tblLayout w:type="fixed"/>
-            </w:tblPrEx>
-          </w:tblPrExChange>
-        </w:tblPrEx>
         <w:trPr>
           <w:trHeight w:val="4523"/>
-          <w:trPrChange w:id="3" w:author="Dell" w:date="2017-03-07T19:43:00Z">
-            <w:trPr>
-              <w:gridAfter w:val="0"/>
-              <w:trHeight w:val="4628"/>
-            </w:trPr>
-          </w:trPrChange>
         </w:trPr>
         <w:tc>
           <w:tcPr>
             <w:tcW w:w="1129" w:type="dxa"/>
             <w:noWrap/>
-            <w:tcPrChange w:id="4" w:author="Dell" w:date="2017-03-07T19:43:00Z">
-              <w:tcPr>
-                <w:tcW w:w="1129" w:type="dxa"/>
-                <w:gridSpan w:val="2"/>
-                <w:noWrap/>
-              </w:tcPr>
-            </w:tcPrChange>
           </w:tcPr>
           <w:p>
             <w:pPr>
@@ -1425,7 +1394,7 @@
                 <w:szCs w:val="20"/>
                 <w:lang w:eastAsia="zh-CN"/>
               </w:rPr>
-              <w:t>WIL project-based report System</w:t>
+              <w:t>WRMS-</w:t>
             </w:r>
             <w:r>
               <w:rPr>
@@ -1439,17 +1408,29 @@
             <w:r>
               <w:rPr>
                 <w:rFonts w:ascii="Times New Roman" w:hAnsi="Times New Roman" w:cs="Times New Roman"/>
-              </w:rPr>
-              <w:t xml:space="preserve"> </w:t>
-            </w:r>
-            <w:r>
-              <w:rPr>
-                <w:rFonts w:ascii="Times New Roman" w:hAnsi="Times New Roman" w:cs="Times New Roman"/>
                 <w:bCs/>
                 <w:sz w:val="20"/>
                 <w:szCs w:val="20"/>
               </w:rPr>
-              <w:t>Proposal_V.0.2</w:t>
+              <w:t>SRS</w:t>
+            </w:r>
+            <w:r>
+              <w:rPr>
+                <w:rFonts w:ascii="Times New Roman" w:hAnsi="Times New Roman" w:cs="Times New Roman"/>
+                <w:bCs/>
+                <w:sz w:val="20"/>
+                <w:szCs w:val="20"/>
+              </w:rPr>
+              <w:t>_V.0.</w:t>
+            </w:r>
+            <w:r>
+              <w:rPr>
+                <w:rFonts w:ascii="Times New Roman" w:hAnsi="Times New Roman" w:cs="Times New Roman"/>
+                <w:bCs/>
+                <w:sz w:val="20"/>
+                <w:szCs w:val="20"/>
+              </w:rPr>
+              <w:t>2</w:t>
             </w:r>
             <w:r>
               <w:rPr>
@@ -1467,13 +1448,6 @@
             <w:tcW w:w="3828" w:type="dxa"/>
             <w:gridSpan w:val="2"/>
             <w:noWrap/>
-            <w:tcPrChange w:id="5" w:author="Dell" w:date="2017-03-07T19:43:00Z">
-              <w:tcPr>
-                <w:tcW w:w="3828" w:type="dxa"/>
-                <w:gridSpan w:val="3"/>
-                <w:noWrap/>
-              </w:tcPr>
-            </w:tcPrChange>
           </w:tcPr>
           <w:p>
             <w:pPr>
@@ -1706,41 +1680,21 @@
               <w:br/>
               <w:t xml:space="preserve">- </w:t>
             </w:r>
-            <w:del w:id="6" w:author="Dell" w:date="2017-03-07T19:40:00Z">
-              <w:r>
-                <w:rPr>
-                  <w:rFonts w:ascii="Times New Roman" w:hAnsi="Times New Roman" w:cs="Times New Roman"/>
-                  <w:sz w:val="20"/>
-                  <w:szCs w:val="20"/>
-                </w:rPr>
-                <w:delText xml:space="preserve">Add </w:delText>
-              </w:r>
-            </w:del>
-            <w:ins w:id="7" w:author="Dell" w:date="2017-03-07T19:40:00Z">
-              <w:r>
-                <w:rPr>
-                  <w:rFonts w:ascii="Times New Roman" w:hAnsi="Times New Roman" w:cs="Times New Roman"/>
-                  <w:sz w:val="20"/>
-                  <w:szCs w:val="20"/>
-                </w:rPr>
-                <w:t>Edit</w:t>
-              </w:r>
-              <w:r>
-                <w:rPr>
-                  <w:rFonts w:ascii="Times New Roman" w:hAnsi="Times New Roman" w:cs="Times New Roman"/>
-                  <w:sz w:val="20"/>
-                  <w:szCs w:val="20"/>
-                </w:rPr>
-                <w:t xml:space="preserve"> </w:t>
-              </w:r>
-            </w:ins>
             <w:r>
               <w:rPr>
                 <w:rFonts w:ascii="Times New Roman" w:hAnsi="Times New Roman" w:cs="Times New Roman"/>
                 <w:sz w:val="20"/>
                 <w:szCs w:val="20"/>
               </w:rPr>
-              <w:t>Chapter</w:t>
+              <w:t>Edit</w:t>
+            </w:r>
+            <w:r>
+              <w:rPr>
+                <w:rFonts w:ascii="Times New Roman" w:hAnsi="Times New Roman" w:cs="Times New Roman"/>
+                <w:sz w:val="20"/>
+                <w:szCs w:val="20"/>
+              </w:rPr>
+              <w:t xml:space="preserve"> Chapter</w:t>
             </w:r>
             <w:r>
               <w:rPr>
@@ -1819,41 +1773,21 @@
               <w:br/>
               <w:t xml:space="preserve">- </w:t>
             </w:r>
-            <w:del w:id="8" w:author="Dell" w:date="2017-03-07T19:40:00Z">
-              <w:r>
-                <w:rPr>
-                  <w:rFonts w:ascii="Times New Roman" w:hAnsi="Times New Roman" w:cs="Times New Roman"/>
-                  <w:sz w:val="20"/>
-                  <w:szCs w:val="20"/>
-                </w:rPr>
-                <w:delText xml:space="preserve">Add </w:delText>
-              </w:r>
-            </w:del>
-            <w:ins w:id="9" w:author="Dell" w:date="2017-03-07T19:40:00Z">
-              <w:r>
-                <w:rPr>
-                  <w:rFonts w:ascii="Times New Roman" w:hAnsi="Times New Roman" w:cs="Times New Roman"/>
-                  <w:sz w:val="20"/>
-                  <w:szCs w:val="20"/>
-                </w:rPr>
-                <w:t>Edit</w:t>
-              </w:r>
-              <w:r>
-                <w:rPr>
-                  <w:rFonts w:ascii="Times New Roman" w:hAnsi="Times New Roman" w:cs="Times New Roman"/>
-                  <w:sz w:val="20"/>
-                  <w:szCs w:val="20"/>
-                </w:rPr>
-                <w:t xml:space="preserve"> </w:t>
-              </w:r>
-            </w:ins>
             <w:r>
               <w:rPr>
                 <w:rFonts w:ascii="Times New Roman" w:hAnsi="Times New Roman" w:cs="Times New Roman"/>
                 <w:sz w:val="20"/>
                 <w:szCs w:val="20"/>
               </w:rPr>
-              <w:t>Chapter</w:t>
+              <w:t>Edit</w:t>
+            </w:r>
+            <w:r>
+              <w:rPr>
+                <w:rFonts w:ascii="Times New Roman" w:hAnsi="Times New Roman" w:cs="Times New Roman"/>
+                <w:sz w:val="20"/>
+                <w:szCs w:val="20"/>
+              </w:rPr>
+              <w:t xml:space="preserve"> Chapter</w:t>
             </w:r>
             <w:r>
               <w:rPr>
@@ -1899,41 +1833,21 @@
               </w:rPr>
               <w:t xml:space="preserve"> </w:t>
             </w:r>
-            <w:del w:id="10" w:author="Dell" w:date="2017-03-07T19:40:00Z">
-              <w:r>
-                <w:rPr>
-                  <w:rFonts w:ascii="Times New Roman" w:hAnsi="Times New Roman" w:cs="Times New Roman"/>
-                  <w:sz w:val="20"/>
-                  <w:szCs w:val="20"/>
-                </w:rPr>
-                <w:delText xml:space="preserve">Add </w:delText>
-              </w:r>
-            </w:del>
-            <w:ins w:id="11" w:author="Dell" w:date="2017-03-07T19:40:00Z">
-              <w:r>
-                <w:rPr>
-                  <w:rFonts w:ascii="Times New Roman" w:hAnsi="Times New Roman" w:cs="Times New Roman"/>
-                  <w:sz w:val="20"/>
-                  <w:szCs w:val="20"/>
-                </w:rPr>
-                <w:t>Edit</w:t>
-              </w:r>
-              <w:r>
-                <w:rPr>
-                  <w:rFonts w:ascii="Times New Roman" w:hAnsi="Times New Roman" w:cs="Times New Roman"/>
-                  <w:sz w:val="20"/>
-                  <w:szCs w:val="20"/>
-                </w:rPr>
-                <w:t xml:space="preserve"> </w:t>
-              </w:r>
-            </w:ins>
             <w:r>
               <w:rPr>
                 <w:rFonts w:ascii="Times New Roman" w:hAnsi="Times New Roman" w:cs="Times New Roman"/>
                 <w:sz w:val="20"/>
                 <w:szCs w:val="20"/>
               </w:rPr>
-              <w:t>Chapter IV | Software Requirement Specification</w:t>
+              <w:t>Edit</w:t>
+            </w:r>
+            <w:r>
+              <w:rPr>
+                <w:rFonts w:ascii="Times New Roman" w:hAnsi="Times New Roman" w:cs="Times New Roman"/>
+                <w:sz w:val="20"/>
+                <w:szCs w:val="20"/>
+              </w:rPr>
+              <w:t xml:space="preserve"> Chapter IV | Software Requirement Specification</w:t>
             </w:r>
           </w:p>
         </w:tc>
@@ -1941,13 +1855,6 @@
           <w:tcPr>
             <w:tcW w:w="963" w:type="dxa"/>
             <w:noWrap/>
-            <w:tcPrChange w:id="12" w:author="Dell" w:date="2017-03-07T19:43:00Z">
-              <w:tcPr>
-                <w:tcW w:w="963" w:type="dxa"/>
-                <w:gridSpan w:val="2"/>
-                <w:noWrap/>
-              </w:tcPr>
-            </w:tcPrChange>
           </w:tcPr>
           <w:p>
             <w:pPr>
@@ -1958,29 +1865,20 @@
                 <w:szCs w:val="20"/>
               </w:rPr>
             </w:pPr>
-            <w:ins w:id="13" w:author="Dell" w:date="2017-03-07T19:40:00Z">
-              <w:r>
-                <w:rPr>
-                  <w:rFonts w:ascii="Times New Roman" w:hAnsi="Times New Roman" w:cs="Times New Roman"/>
-                  <w:sz w:val="20"/>
-                  <w:szCs w:val="20"/>
-                </w:rPr>
-                <w:t>Draft</w:t>
-              </w:r>
-            </w:ins>
+            <w:r>
+              <w:rPr>
+                <w:rFonts w:ascii="Times New Roman" w:hAnsi="Times New Roman" w:cs="Times New Roman"/>
+                <w:sz w:val="20"/>
+                <w:szCs w:val="20"/>
+              </w:rPr>
+              <w:t>Draft</w:t>
+            </w:r>
           </w:p>
         </w:tc>
         <w:tc>
           <w:tcPr>
             <w:tcW w:w="851" w:type="dxa"/>
             <w:noWrap/>
-            <w:tcPrChange w:id="14" w:author="Dell" w:date="2017-03-07T19:43:00Z">
-              <w:tcPr>
-                <w:tcW w:w="851" w:type="dxa"/>
-                <w:gridSpan w:val="2"/>
-                <w:noWrap/>
-              </w:tcPr>
-            </w:tcPrChange>
           </w:tcPr>
           <w:p>
             <w:pPr>
@@ -1992,113 +1890,38 @@
                 <w:lang w:eastAsia="zh-CN"/>
               </w:rPr>
             </w:pPr>
-            <w:ins w:id="15" w:author="Dell" w:date="2017-03-07T19:40:00Z">
-              <w:r>
-                <w:rPr>
-                  <w:rFonts w:ascii="Times New Roman" w:hAnsi="Times New Roman" w:cs="Times New Roman"/>
-                  <w:sz w:val="20"/>
-                  <w:szCs w:val="20"/>
-                  <w:lang w:eastAsia="zh-CN"/>
-                </w:rPr>
-                <w:t>17</w:t>
-              </w:r>
-              <w:r>
-                <w:rPr>
-                  <w:rFonts w:ascii="Times New Roman" w:hAnsi="Times New Roman" w:cs="Times New Roman"/>
-                  <w:sz w:val="20"/>
-                  <w:szCs w:val="20"/>
-                </w:rPr>
-                <w:t>-02-201</w:t>
-              </w:r>
-              <w:r>
-                <w:rPr>
-                  <w:rFonts w:ascii="Times New Roman" w:hAnsi="Times New Roman" w:cs="Times New Roman"/>
-                  <w:sz w:val="20"/>
-                  <w:szCs w:val="20"/>
-                  <w:lang w:eastAsia="zh-CN"/>
-                </w:rPr>
-                <w:t>7</w:t>
-              </w:r>
-            </w:ins>
-          </w:p>
-        </w:tc>
-        <w:tc>
-          <w:tcPr>
-            <w:tcW w:w="850" w:type="dxa"/>
-            <w:noWrap/>
-            <w:tcPrChange w:id="16" w:author="Dell" w:date="2017-03-07T19:43:00Z">
-              <w:tcPr>
-                <w:tcW w:w="850" w:type="dxa"/>
-                <w:gridSpan w:val="2"/>
-                <w:noWrap/>
-              </w:tcPr>
-            </w:tcPrChange>
-          </w:tcPr>
-          <w:p>
-            <w:pPr>
-              <w:jc w:val="center"/>
+            <w:r>
               <w:rPr>
                 <w:rFonts w:ascii="Times New Roman" w:hAnsi="Times New Roman" w:cs="Times New Roman"/>
                 <w:sz w:val="20"/>
                 <w:szCs w:val="20"/>
                 <w:lang w:eastAsia="zh-CN"/>
               </w:rPr>
-            </w:pPr>
-            <w:ins w:id="17" w:author="Dell" w:date="2017-03-07T19:40:00Z">
-              <w:r>
-                <w:rPr>
-                  <w:rFonts w:ascii="Times New Roman" w:hAnsi="Times New Roman" w:cs="Times New Roman"/>
-                  <w:sz w:val="20"/>
-                  <w:szCs w:val="20"/>
-                  <w:lang w:eastAsia="zh-CN"/>
-                </w:rPr>
-                <w:t>PS,VI</w:t>
-              </w:r>
-            </w:ins>
-          </w:p>
-        </w:tc>
-        <w:tc>
-          <w:tcPr>
-            <w:tcW w:w="857" w:type="dxa"/>
-            <w:tcPrChange w:id="18" w:author="Dell" w:date="2017-03-07T19:43:00Z">
-              <w:tcPr>
-                <w:tcW w:w="857" w:type="dxa"/>
-                <w:gridSpan w:val="2"/>
-              </w:tcPr>
-            </w:tcPrChange>
-          </w:tcPr>
-          <w:p>
-            <w:pPr>
-              <w:jc w:val="center"/>
+              <w:t>17</w:t>
+            </w:r>
+            <w:r>
+              <w:rPr>
+                <w:rFonts w:ascii="Times New Roman" w:hAnsi="Times New Roman" w:cs="Times New Roman"/>
+                <w:sz w:val="20"/>
+                <w:szCs w:val="20"/>
+              </w:rPr>
+              <w:t>-02-201</w:t>
+            </w:r>
+            <w:r>
               <w:rPr>
                 <w:rFonts w:ascii="Times New Roman" w:hAnsi="Times New Roman" w:cs="Times New Roman"/>
                 <w:sz w:val="20"/>
                 <w:szCs w:val="20"/>
                 <w:lang w:eastAsia="zh-CN"/>
               </w:rPr>
-            </w:pPr>
-            <w:ins w:id="19" w:author="Dell" w:date="2017-03-07T19:40:00Z">
-              <w:r>
-                <w:rPr>
-                  <w:rFonts w:ascii="Times New Roman" w:hAnsi="Times New Roman" w:cs="Times New Roman"/>
-                  <w:sz w:val="20"/>
-                  <w:szCs w:val="20"/>
-                  <w:lang w:eastAsia="zh-CN"/>
-                </w:rPr>
-                <w:t>PS,VI</w:t>
-              </w:r>
-            </w:ins>
-          </w:p>
-        </w:tc>
-        <w:tc>
-          <w:tcPr>
-            <w:tcW w:w="990" w:type="dxa"/>
-            <w:tcPrChange w:id="20" w:author="Dell" w:date="2017-03-07T19:43:00Z">
-              <w:tcPr>
-                <w:tcW w:w="990" w:type="dxa"/>
-                <w:gridSpan w:val="2"/>
-              </w:tcPr>
-            </w:tcPrChange>
+              <w:t>7</w:t>
+            </w:r>
+          </w:p>
+        </w:tc>
+        <w:tc>
+          <w:tcPr>
+            <w:tcW w:w="850" w:type="dxa"/>
+            <w:noWrap/>
           </w:tcPr>
           <w:p>
             <w:pPr>
@@ -2110,463 +1933,71 @@
                 <w:lang w:eastAsia="zh-CN"/>
               </w:rPr>
             </w:pPr>
-            <w:ins w:id="21" w:author="Dell" w:date="2017-03-07T19:40:00Z">
-              <w:r>
-                <w:rPr>
-                  <w:rFonts w:ascii="Times New Roman" w:hAnsi="Times New Roman" w:cs="Times New Roman"/>
-                  <w:sz w:val="20"/>
-                  <w:szCs w:val="20"/>
-                  <w:lang w:eastAsia="zh-CN"/>
-                </w:rPr>
-                <w:t>PS,VI</w:t>
-              </w:r>
-            </w:ins>
-          </w:p>
-        </w:tc>
-      </w:tr>
-      <w:tr>
-        <w:tblPrEx>
-          <w:tblW w:w="9468" w:type="dxa"/>
-          <w:tblLayout w:type="fixed"/>
-          <w:tblPrExChange w:id="22" w:author="Dell" w:date="2017-03-07T19:43:00Z">
-            <w:tblPrEx>
-              <w:tblW w:w="9468" w:type="dxa"/>
-              <w:tblLayout w:type="fixed"/>
-            </w:tblPrEx>
-          </w:tblPrExChange>
-        </w:tblPrEx>
-        <w:trPr>
-          <w:trHeight w:val="1691"/>
-          <w:ins w:id="23" w:author="Dell" w:date="2017-03-07T19:40:00Z"/>
-          <w:trPrChange w:id="24" w:author="Dell" w:date="2017-03-07T19:43:00Z">
-            <w:trPr>
-              <w:gridAfter w:val="0"/>
-              <w:trHeight w:val="4628"/>
-            </w:trPr>
-          </w:trPrChange>
-        </w:trPr>
-        <w:tc>
-          <w:tcPr>
-            <w:tcW w:w="1129" w:type="dxa"/>
-            <w:noWrap/>
-            <w:tcPrChange w:id="25" w:author="Dell" w:date="2017-03-07T19:43:00Z">
-              <w:tcPr>
-                <w:tcW w:w="1129" w:type="dxa"/>
-                <w:gridSpan w:val="2"/>
-                <w:noWrap/>
-              </w:tcPr>
-            </w:tcPrChange>
-          </w:tcPr>
-          <w:p>
-            <w:pPr>
-              <w:rPr>
-                <w:ins w:id="26" w:author="Dell" w:date="2017-03-07T19:40:00Z"/>
-                <w:rFonts w:ascii="Times New Roman" w:hAnsi="Times New Roman" w:cs="Times New Roman"/>
-                <w:bCs/>
+            <w:r>
+              <w:rPr>
+                <w:rFonts w:ascii="Times New Roman" w:hAnsi="Times New Roman" w:cs="Times New Roman"/>
                 <w:sz w:val="20"/>
                 <w:szCs w:val="20"/>
                 <w:lang w:eastAsia="zh-CN"/>
               </w:rPr>
-              <w:pPrChange w:id="27" w:author="Dell" w:date="2017-03-07T19:42:00Z">
-                <w:pPr>
-                  <w:framePr w:hSpace="180" w:wrap="around" w:vAnchor="page" w:hAnchor="page" w:x="1589" w:y="2170"/>
-                </w:pPr>
-              </w:pPrChange>
-            </w:pPr>
-            <w:ins w:id="28" w:author="Dell" w:date="2017-03-07T19:42:00Z">
-              <w:r>
-                <w:rPr>
-                  <w:rFonts w:ascii="Times New Roman" w:hAnsi="Times New Roman" w:cs="Times New Roman"/>
-                  <w:bCs/>
-                  <w:sz w:val="20"/>
-                  <w:szCs w:val="20"/>
-                  <w:lang w:eastAsia="zh-CN"/>
-                </w:rPr>
-                <w:t>WIL project-based report System</w:t>
-              </w:r>
-              <w:r>
-                <w:rPr>
-                  <w:rFonts w:ascii="Times New Roman" w:hAnsi="Times New Roman" w:cs="Times New Roman"/>
-                  <w:bCs/>
-                  <w:sz w:val="20"/>
-                  <w:szCs w:val="20"/>
-                </w:rPr>
-                <w:t xml:space="preserve"> </w:t>
-              </w:r>
-              <w:r>
-                <w:rPr>
-                  <w:rFonts w:ascii="Times New Roman" w:hAnsi="Times New Roman" w:cs="Times New Roman"/>
-                </w:rPr>
-                <w:t xml:space="preserve"> </w:t>
-              </w:r>
-              <w:r>
-                <w:rPr>
-                  <w:rFonts w:ascii="Times New Roman" w:hAnsi="Times New Roman" w:cs="Times New Roman"/>
-                  <w:bCs/>
-                  <w:sz w:val="20"/>
-                  <w:szCs w:val="20"/>
-                </w:rPr>
-                <w:t>Proposal_V.0.3</w:t>
-              </w:r>
-              <w:r>
-                <w:rPr>
-                  <w:rFonts w:ascii="Times New Roman" w:hAnsi="Times New Roman" w:cs="Times New Roman"/>
-                  <w:bCs/>
-                  <w:sz w:val="20"/>
-                  <w:szCs w:val="20"/>
-                </w:rPr>
-                <w:t>.docx</w:t>
-              </w:r>
-            </w:ins>
-          </w:p>
-        </w:tc>
-        <w:tc>
-          <w:tcPr>
-            <w:tcW w:w="3828" w:type="dxa"/>
-            <w:gridSpan w:val="2"/>
-            <w:noWrap/>
-            <w:tcPrChange w:id="29" w:author="Dell" w:date="2017-03-07T19:43:00Z">
-              <w:tcPr>
-                <w:tcW w:w="3828" w:type="dxa"/>
-                <w:gridSpan w:val="3"/>
-                <w:noWrap/>
-              </w:tcPr>
-            </w:tcPrChange>
-          </w:tcPr>
-          <w:p>
-            <w:pPr>
-              <w:rPr>
-                <w:ins w:id="30" w:author="Dell" w:date="2017-03-07T19:42:00Z"/>
-                <w:rFonts w:ascii="Times New Roman" w:hAnsi="Times New Roman" w:cs="Times New Roman"/>
-                <w:sz w:val="20"/>
-                <w:szCs w:val="20"/>
-              </w:rPr>
-              <w:pPrChange w:id="31" w:author="Dell" w:date="2017-03-07T19:42:00Z">
-                <w:pPr>
-                  <w:framePr w:hSpace="180" w:wrap="around" w:vAnchor="page" w:hAnchor="page" w:x="1589" w:y="2170"/>
-                </w:pPr>
-              </w:pPrChange>
-            </w:pPr>
-            <w:ins w:id="32" w:author="Dell" w:date="2017-03-07T19:42:00Z">
-              <w:r>
-                <w:rPr>
-                  <w:rFonts w:ascii="Times New Roman" w:hAnsi="Times New Roman" w:cs="Times New Roman"/>
-                  <w:sz w:val="20"/>
-                  <w:szCs w:val="20"/>
-                </w:rPr>
-                <w:t xml:space="preserve">- </w:t>
-              </w:r>
-              <w:r>
-                <w:rPr>
-                  <w:rFonts w:ascii="Times New Roman" w:hAnsi="Times New Roman" w:cs="Times New Roman"/>
-                  <w:sz w:val="20"/>
-                  <w:szCs w:val="20"/>
-                </w:rPr>
-                <w:t>Edit</w:t>
-              </w:r>
-              <w:r>
-                <w:rPr>
-                  <w:rFonts w:ascii="Times New Roman" w:hAnsi="Times New Roman" w:cs="Times New Roman"/>
-                  <w:sz w:val="20"/>
-                  <w:szCs w:val="20"/>
-                </w:rPr>
-                <w:t xml:space="preserve"> Chapter</w:t>
-              </w:r>
-              <w:r>
-                <w:rPr>
-                  <w:rFonts w:ascii="Times New Roman" w:hAnsi="Times New Roman" w:cs="Times New Roman"/>
-                  <w:sz w:val="20"/>
-                  <w:szCs w:val="20"/>
-                  <w:lang w:eastAsia="zh-CN"/>
-                </w:rPr>
-                <w:t xml:space="preserve"> </w:t>
-              </w:r>
-              <w:r>
-                <w:rPr>
-                  <w:rFonts w:ascii="Times New Roman" w:hAnsi="Times New Roman" w:cs="Times New Roman"/>
-                  <w:sz w:val="20"/>
-                  <w:szCs w:val="20"/>
-                </w:rPr>
-                <w:t>III | Specific Requirement</w:t>
-              </w:r>
-              <w:r>
-                <w:rPr>
-                  <w:rFonts w:ascii="Times New Roman" w:hAnsi="Times New Roman" w:cs="Times New Roman"/>
-                  <w:sz w:val="20"/>
-                  <w:szCs w:val="20"/>
-                </w:rPr>
-                <w:br/>
-                <w:t xml:space="preserve">    - Use Case</w:t>
-              </w:r>
-              <w:r>
-                <w:rPr>
-                  <w:rFonts w:ascii="Times New Roman" w:hAnsi="Times New Roman" w:cs="Times New Roman"/>
-                  <w:sz w:val="20"/>
-                  <w:szCs w:val="20"/>
-                </w:rPr>
-                <w:br/>
-                <w:t>-</w:t>
-              </w:r>
-              <w:r>
-                <w:rPr>
-                  <w:rFonts w:ascii="Times New Roman" w:hAnsi="Times New Roman" w:cs="Times New Roman"/>
-                  <w:sz w:val="20"/>
-                  <w:szCs w:val="20"/>
-                  <w:lang w:eastAsia="zh-CN"/>
-                </w:rPr>
-                <w:t xml:space="preserve"> </w:t>
-              </w:r>
-              <w:r>
-                <w:rPr>
-                  <w:rFonts w:ascii="Times New Roman" w:hAnsi="Times New Roman" w:cs="Times New Roman"/>
-                  <w:sz w:val="20"/>
-                  <w:szCs w:val="20"/>
-                </w:rPr>
-                <w:t>Edit</w:t>
-              </w:r>
-              <w:r>
-                <w:rPr>
-                  <w:rFonts w:ascii="Times New Roman" w:hAnsi="Times New Roman" w:cs="Times New Roman"/>
-                  <w:sz w:val="20"/>
-                  <w:szCs w:val="20"/>
-                </w:rPr>
-                <w:t xml:space="preserve"> Chapter IV | Software Requirement Specification</w:t>
-              </w:r>
-            </w:ins>
-          </w:p>
-          <w:p>
-            <w:pPr>
-              <w:rPr>
-                <w:ins w:id="33" w:author="Dell" w:date="2017-03-07T19:40:00Z"/>
-                <w:rFonts w:ascii="Times New Roman" w:hAnsi="Times New Roman" w:cs="Times New Roman"/>
-                <w:sz w:val="20"/>
-                <w:szCs w:val="20"/>
-                <w:rPrChange w:id="34" w:author="Dell" w:date="2017-03-07T19:42:00Z">
-                  <w:rPr>
-                    <w:ins w:id="35" w:author="Dell" w:date="2017-03-07T19:40:00Z"/>
-                  </w:rPr>
-                </w:rPrChange>
-              </w:rPr>
-              <w:pPrChange w:id="36" w:author="Dell" w:date="2017-03-07T19:42:00Z">
-                <w:pPr>
-                  <w:framePr w:hSpace="180" w:wrap="around" w:vAnchor="page" w:hAnchor="page" w:x="1589" w:y="2170"/>
-                </w:pPr>
-              </w:pPrChange>
-            </w:pPr>
-            <w:ins w:id="37" w:author="Dell" w:date="2017-03-07T19:42:00Z">
-              <w:r>
-                <w:rPr>
-                  <w:rFonts w:ascii="Times New Roman" w:hAnsi="Times New Roman" w:cs="Times New Roman"/>
-                  <w:sz w:val="20"/>
-                  <w:szCs w:val="20"/>
-                </w:rPr>
-                <w:t>- Add UC</w:t>
-              </w:r>
-            </w:ins>
-          </w:p>
-        </w:tc>
-        <w:tc>
-          <w:tcPr>
-            <w:tcW w:w="963" w:type="dxa"/>
-            <w:noWrap/>
-            <w:tcPrChange w:id="38" w:author="Dell" w:date="2017-03-07T19:43:00Z">
-              <w:tcPr>
-                <w:tcW w:w="963" w:type="dxa"/>
-                <w:gridSpan w:val="2"/>
-                <w:noWrap/>
-              </w:tcPr>
-            </w:tcPrChange>
+              <w:t>PS,VI</w:t>
+            </w:r>
+          </w:p>
+        </w:tc>
+        <w:tc>
+          <w:tcPr>
+            <w:tcW w:w="857" w:type="dxa"/>
           </w:tcPr>
           <w:p>
             <w:pPr>
               <w:jc w:val="center"/>
               <w:rPr>
-                <w:ins w:id="39" w:author="Dell" w:date="2017-03-07T19:40:00Z"/>
-                <w:rFonts w:ascii="Times New Roman" w:hAnsi="Times New Roman" w:cs="Times New Roman"/>
-                <w:sz w:val="20"/>
-                <w:szCs w:val="20"/>
-              </w:rPr>
-            </w:pPr>
-            <w:ins w:id="40" w:author="Dell" w:date="2017-03-07T19:42:00Z">
-              <w:r>
-                <w:rPr>
-                  <w:rFonts w:ascii="Times New Roman" w:hAnsi="Times New Roman" w:cs="Times New Roman"/>
-                  <w:sz w:val="20"/>
-                  <w:szCs w:val="20"/>
-                </w:rPr>
-                <w:t>Draft</w:t>
-              </w:r>
-            </w:ins>
-          </w:p>
-        </w:tc>
-        <w:tc>
-          <w:tcPr>
-            <w:tcW w:w="851" w:type="dxa"/>
-            <w:noWrap/>
-            <w:tcPrChange w:id="41" w:author="Dell" w:date="2017-03-07T19:43:00Z">
-              <w:tcPr>
-                <w:tcW w:w="851" w:type="dxa"/>
-                <w:gridSpan w:val="2"/>
-                <w:noWrap/>
-              </w:tcPr>
-            </w:tcPrChange>
-          </w:tcPr>
-          <w:p>
-            <w:pPr>
-              <w:jc w:val="thaiDistribute"/>
-              <w:rPr>
-                <w:ins w:id="42" w:author="Dell" w:date="2017-03-07T19:40:00Z"/>
                 <w:rFonts w:ascii="Times New Roman" w:hAnsi="Times New Roman" w:cs="Times New Roman"/>
                 <w:sz w:val="20"/>
                 <w:szCs w:val="20"/>
                 <w:lang w:eastAsia="zh-CN"/>
               </w:rPr>
-              <w:pPrChange w:id="43" w:author="Dell" w:date="2017-03-07T19:42:00Z">
-                <w:pPr>
-                  <w:framePr w:hSpace="180" w:wrap="around" w:vAnchor="page" w:hAnchor="page" w:x="1589" w:y="2170"/>
-                  <w:jc w:val="thaiDistribute"/>
-                </w:pPr>
-              </w:pPrChange>
-            </w:pPr>
-            <w:ins w:id="44" w:author="Dell" w:date="2017-03-07T19:42:00Z">
-              <w:r>
-                <w:rPr>
-                  <w:rFonts w:ascii="Times New Roman" w:hAnsi="Times New Roman" w:cs="Times New Roman"/>
-                  <w:sz w:val="20"/>
-                  <w:szCs w:val="20"/>
-                  <w:lang w:eastAsia="zh-CN"/>
-                </w:rPr>
-                <w:t>25</w:t>
-              </w:r>
-              <w:r>
-                <w:rPr>
-                  <w:rFonts w:ascii="Times New Roman" w:hAnsi="Times New Roman" w:cs="Times New Roman"/>
-                  <w:sz w:val="20"/>
-                  <w:szCs w:val="20"/>
-                </w:rPr>
-                <w:t>-02-201</w:t>
-              </w:r>
-              <w:r>
-                <w:rPr>
-                  <w:rFonts w:ascii="Times New Roman" w:hAnsi="Times New Roman" w:cs="Times New Roman"/>
-                  <w:sz w:val="20"/>
-                  <w:szCs w:val="20"/>
-                  <w:lang w:eastAsia="zh-CN"/>
-                </w:rPr>
-                <w:t>7</w:t>
-              </w:r>
-            </w:ins>
-          </w:p>
-        </w:tc>
-        <w:tc>
-          <w:tcPr>
-            <w:tcW w:w="850" w:type="dxa"/>
-            <w:noWrap/>
-            <w:tcPrChange w:id="45" w:author="Dell" w:date="2017-03-07T19:43:00Z">
-              <w:tcPr>
-                <w:tcW w:w="850" w:type="dxa"/>
-                <w:gridSpan w:val="2"/>
-                <w:noWrap/>
-              </w:tcPr>
-            </w:tcPrChange>
-          </w:tcPr>
-          <w:p>
-            <w:pPr>
-              <w:jc w:val="center"/>
-              <w:rPr>
-                <w:ins w:id="46" w:author="Dell" w:date="2017-03-07T19:40:00Z"/>
+            </w:pPr>
+            <w:r>
+              <w:rPr>
                 <w:rFonts w:ascii="Times New Roman" w:hAnsi="Times New Roman" w:cs="Times New Roman"/>
                 <w:sz w:val="20"/>
                 <w:szCs w:val="20"/>
                 <w:lang w:eastAsia="zh-CN"/>
               </w:rPr>
-            </w:pPr>
-            <w:ins w:id="47" w:author="Dell" w:date="2017-03-07T19:42:00Z">
-              <w:r>
-                <w:rPr>
-                  <w:rFonts w:ascii="Times New Roman" w:hAnsi="Times New Roman" w:cs="Times New Roman"/>
-                  <w:sz w:val="20"/>
-                  <w:szCs w:val="20"/>
-                  <w:lang w:eastAsia="zh-CN"/>
-                </w:rPr>
-                <w:t>PS,VI</w:t>
-              </w:r>
-            </w:ins>
-          </w:p>
-        </w:tc>
-        <w:tc>
-          <w:tcPr>
-            <w:tcW w:w="857" w:type="dxa"/>
-            <w:tcPrChange w:id="48" w:author="Dell" w:date="2017-03-07T19:43:00Z">
-              <w:tcPr>
-                <w:tcW w:w="857" w:type="dxa"/>
-                <w:gridSpan w:val="2"/>
-              </w:tcPr>
-            </w:tcPrChange>
+              <w:t>PS,VI</w:t>
+            </w:r>
+          </w:p>
+        </w:tc>
+        <w:tc>
+          <w:tcPr>
+            <w:tcW w:w="990" w:type="dxa"/>
           </w:tcPr>
           <w:p>
             <w:pPr>
               <w:jc w:val="center"/>
               <w:rPr>
-                <w:ins w:id="49" w:author="Dell" w:date="2017-03-07T19:40:00Z"/>
                 <w:rFonts w:ascii="Times New Roman" w:hAnsi="Times New Roman" w:cs="Times New Roman"/>
                 <w:sz w:val="20"/>
                 <w:szCs w:val="20"/>
                 <w:lang w:eastAsia="zh-CN"/>
               </w:rPr>
             </w:pPr>
-            <w:ins w:id="50" w:author="Dell" w:date="2017-03-07T19:42:00Z">
-              <w:r>
-                <w:rPr>
-                  <w:rFonts w:ascii="Times New Roman" w:hAnsi="Times New Roman" w:cs="Times New Roman"/>
-                  <w:sz w:val="20"/>
-                  <w:szCs w:val="20"/>
-                  <w:lang w:eastAsia="zh-CN"/>
-                </w:rPr>
-                <w:t>PS,VI</w:t>
-              </w:r>
-            </w:ins>
-          </w:p>
-        </w:tc>
-        <w:tc>
-          <w:tcPr>
-            <w:tcW w:w="990" w:type="dxa"/>
-            <w:tcPrChange w:id="51" w:author="Dell" w:date="2017-03-07T19:43:00Z">
-              <w:tcPr>
-                <w:tcW w:w="990" w:type="dxa"/>
-                <w:gridSpan w:val="2"/>
-              </w:tcPr>
-            </w:tcPrChange>
-          </w:tcPr>
-          <w:p>
-            <w:pPr>
-              <w:jc w:val="center"/>
-              <w:rPr>
-                <w:ins w:id="52" w:author="Dell" w:date="2017-03-07T19:40:00Z"/>
+            <w:r>
+              <w:rPr>
                 <w:rFonts w:ascii="Times New Roman" w:hAnsi="Times New Roman" w:cs="Times New Roman"/>
                 <w:sz w:val="20"/>
                 <w:szCs w:val="20"/>
                 <w:lang w:eastAsia="zh-CN"/>
               </w:rPr>
-            </w:pPr>
-            <w:ins w:id="53" w:author="Dell" w:date="2017-03-07T19:42:00Z">
-              <w:r>
-                <w:rPr>
-                  <w:rFonts w:ascii="Times New Roman" w:hAnsi="Times New Roman" w:cs="Times New Roman"/>
-                  <w:sz w:val="20"/>
-                  <w:szCs w:val="20"/>
-                  <w:lang w:eastAsia="zh-CN"/>
-                </w:rPr>
-                <w:t>PS,VI</w:t>
-              </w:r>
-            </w:ins>
+              <w:t>PS,VI</w:t>
+            </w:r>
           </w:p>
         </w:tc>
       </w:tr>
       <w:tr>
         <w:trPr>
           <w:trHeight w:val="1691"/>
-          <w:ins w:id="54" w:author="Dell" w:date="2017-03-07T19:43:00Z"/>
         </w:trPr>
         <w:tc>
           <w:tcPr>
@@ -2576,65 +2007,68 @@
           <w:p>
             <w:pPr>
               <w:rPr>
-                <w:ins w:id="55" w:author="Dell" w:date="2017-03-07T19:43:00Z"/>
                 <w:rFonts w:ascii="Times New Roman" w:hAnsi="Times New Roman" w:cs="Times New Roman"/>
                 <w:bCs/>
                 <w:sz w:val="20"/>
                 <w:szCs w:val="20"/>
                 <w:lang w:eastAsia="zh-CN"/>
               </w:rPr>
-              <w:pPrChange w:id="56" w:author="Dell" w:date="2017-03-07T19:43:00Z">
-                <w:pPr>
-                  <w:framePr w:hSpace="180" w:wrap="around" w:vAnchor="page" w:hAnchor="page" w:x="1589" w:y="2170"/>
-                </w:pPr>
-              </w:pPrChange>
-            </w:pPr>
-            <w:ins w:id="57" w:author="Dell" w:date="2017-03-07T19:43:00Z">
-              <w:r>
-                <w:rPr>
-                  <w:rFonts w:ascii="Times New Roman" w:hAnsi="Times New Roman" w:cs="Times New Roman"/>
-                  <w:bCs/>
-                  <w:sz w:val="20"/>
-                  <w:szCs w:val="20"/>
-                  <w:lang w:eastAsia="zh-CN"/>
-                </w:rPr>
-                <w:lastRenderedPageBreak/>
-                <w:t>WIL project-based report System</w:t>
-              </w:r>
-              <w:r>
-                <w:rPr>
-                  <w:rFonts w:ascii="Times New Roman" w:hAnsi="Times New Roman" w:cs="Times New Roman"/>
-                  <w:bCs/>
-                  <w:sz w:val="20"/>
-                  <w:szCs w:val="20"/>
-                </w:rPr>
-                <w:t xml:space="preserve"> </w:t>
-              </w:r>
-              <w:r>
-                <w:rPr>
-                  <w:rFonts w:ascii="Times New Roman" w:hAnsi="Times New Roman" w:cs="Times New Roman"/>
-                </w:rPr>
-                <w:t xml:space="preserve"> </w:t>
-              </w:r>
-              <w:r>
-                <w:rPr>
-                  <w:rFonts w:ascii="Times New Roman" w:hAnsi="Times New Roman" w:cs="Times New Roman"/>
-                  <w:bCs/>
-                  <w:sz w:val="20"/>
-                  <w:szCs w:val="20"/>
-                </w:rPr>
-                <w:t>Proposal_V.0.4</w:t>
-              </w:r>
-              <w:r>
-                <w:rPr>
-                  <w:rFonts w:ascii="Times New Roman" w:hAnsi="Times New Roman" w:cs="Times New Roman"/>
-                  <w:bCs/>
-                  <w:sz w:val="20"/>
-                  <w:szCs w:val="20"/>
-                </w:rPr>
-                <w:t>.docx</w:t>
-              </w:r>
-            </w:ins>
+            </w:pPr>
+            <w:r>
+              <w:rPr>
+                <w:rFonts w:ascii="Times New Roman" w:hAnsi="Times New Roman" w:cs="Times New Roman"/>
+                <w:bCs/>
+                <w:sz w:val="20"/>
+                <w:szCs w:val="20"/>
+                <w:lang w:eastAsia="zh-CN"/>
+              </w:rPr>
+              <w:t>WRMS-</w:t>
+            </w:r>
+            <w:r>
+              <w:rPr>
+                <w:rFonts w:ascii="Times New Roman" w:hAnsi="Times New Roman" w:cs="Times New Roman"/>
+                <w:bCs/>
+                <w:sz w:val="20"/>
+                <w:szCs w:val="20"/>
+              </w:rPr>
+              <w:t xml:space="preserve"> </w:t>
+            </w:r>
+            <w:r>
+              <w:rPr>
+                <w:rFonts w:ascii="Times New Roman" w:hAnsi="Times New Roman" w:cs="Times New Roman"/>
+                <w:bCs/>
+                <w:sz w:val="20"/>
+                <w:szCs w:val="20"/>
+              </w:rPr>
+              <w:t>SRS</w:t>
+            </w:r>
+            <w:r>
+              <w:rPr>
+                <w:rFonts w:ascii="Times New Roman" w:hAnsi="Times New Roman" w:cs="Times New Roman"/>
+                <w:bCs/>
+                <w:sz w:val="20"/>
+                <w:szCs w:val="20"/>
+              </w:rPr>
+              <w:t>_V.0.</w:t>
+            </w:r>
+            <w:r>
+              <w:rPr>
+                <w:rFonts w:ascii="Times New Roman" w:hAnsi="Times New Roman" w:cs="Times New Roman"/>
+                <w:bCs/>
+                <w:sz w:val="20"/>
+                <w:szCs w:val="20"/>
+              </w:rPr>
+              <w:t>3</w:t>
+            </w:r>
+            <w:r>
+              <w:rPr>
+                <w:rFonts w:ascii="Times New Roman" w:hAnsi="Times New Roman" w:cs="Times New Roman"/>
+                <w:bCs/>
+                <w:sz w:val="20"/>
+                <w:szCs w:val="20"/>
+              </w:rPr>
+              <w:t>.docx</w:t>
+            </w:r>
           </w:p>
         </w:tc>
         <w:tc>
@@ -2646,288 +2080,261 @@
           <w:p>
             <w:pPr>
               <w:rPr>
-                <w:ins w:id="58" w:author="Dell" w:date="2017-03-07T19:43:00Z"/>
                 <w:rFonts w:ascii="Times New Roman" w:hAnsi="Times New Roman" w:cs="Times New Roman"/>
                 <w:sz w:val="20"/>
                 <w:szCs w:val="20"/>
               </w:rPr>
             </w:pPr>
-            <w:ins w:id="59" w:author="Dell" w:date="2017-03-07T19:43:00Z">
-              <w:r>
-                <w:rPr>
-                  <w:rFonts w:ascii="Times New Roman" w:hAnsi="Times New Roman" w:cs="Times New Roman"/>
-                  <w:sz w:val="20"/>
-                  <w:szCs w:val="20"/>
-                </w:rPr>
-                <w:t xml:space="preserve">- </w:t>
-              </w:r>
-              <w:r>
-                <w:rPr>
-                  <w:rFonts w:ascii="Times New Roman" w:hAnsi="Times New Roman" w:cs="Times New Roman"/>
-                  <w:sz w:val="20"/>
-                  <w:szCs w:val="20"/>
-                </w:rPr>
-                <w:t>Edit</w:t>
-              </w:r>
-              <w:r>
-                <w:rPr>
-                  <w:rFonts w:ascii="Times New Roman" w:hAnsi="Times New Roman" w:cs="Times New Roman"/>
-                  <w:sz w:val="20"/>
-                  <w:szCs w:val="20"/>
-                </w:rPr>
-                <w:t xml:space="preserve"> Chapter</w:t>
-              </w:r>
-              <w:r>
-                <w:rPr>
-                  <w:rFonts w:ascii="Times New Roman" w:hAnsi="Times New Roman" w:cs="Times New Roman"/>
-                  <w:sz w:val="20"/>
-                  <w:szCs w:val="20"/>
-                  <w:lang w:eastAsia="zh-CN"/>
-                </w:rPr>
-                <w:t xml:space="preserve"> </w:t>
-              </w:r>
-              <w:r>
-                <w:rPr>
-                  <w:rFonts w:ascii="Times New Roman" w:hAnsi="Times New Roman" w:cs="Times New Roman"/>
-                  <w:sz w:val="20"/>
-                  <w:szCs w:val="20"/>
-                </w:rPr>
-                <w:t>III | Specific Requirement</w:t>
-              </w:r>
-              <w:r>
-                <w:rPr>
-                  <w:rFonts w:ascii="Times New Roman" w:hAnsi="Times New Roman" w:cs="Times New Roman"/>
-                  <w:sz w:val="20"/>
-                  <w:szCs w:val="20"/>
-                </w:rPr>
-                <w:br/>
-                <w:t xml:space="preserve">    - Use Case</w:t>
-              </w:r>
-              <w:r>
-                <w:rPr>
-                  <w:rFonts w:ascii="Times New Roman" w:hAnsi="Times New Roman" w:cs="Times New Roman"/>
-                  <w:sz w:val="20"/>
-                  <w:szCs w:val="20"/>
-                </w:rPr>
-                <w:br/>
-                <w:t>-</w:t>
-              </w:r>
-              <w:r>
-                <w:rPr>
-                  <w:rFonts w:ascii="Times New Roman" w:hAnsi="Times New Roman" w:cs="Times New Roman"/>
-                  <w:sz w:val="20"/>
-                  <w:szCs w:val="20"/>
-                  <w:lang w:eastAsia="zh-CN"/>
-                </w:rPr>
-                <w:t xml:space="preserve"> </w:t>
-              </w:r>
-              <w:r>
-                <w:rPr>
-                  <w:rFonts w:ascii="Times New Roman" w:hAnsi="Times New Roman" w:cs="Times New Roman"/>
-                  <w:sz w:val="20"/>
-                  <w:szCs w:val="20"/>
-                </w:rPr>
-                <w:t>Edit</w:t>
-              </w:r>
-              <w:r>
-                <w:rPr>
-                  <w:rFonts w:ascii="Times New Roman" w:hAnsi="Times New Roman" w:cs="Times New Roman"/>
-                  <w:sz w:val="20"/>
-                  <w:szCs w:val="20"/>
-                </w:rPr>
-                <w:t xml:space="preserve"> Chapter IV | Software Requirement Specification</w:t>
-              </w:r>
-            </w:ins>
-          </w:p>
-          <w:p>
-            <w:pPr>
-              <w:rPr>
-                <w:ins w:id="60" w:author="Dell" w:date="2017-03-07T19:43:00Z"/>
+            <w:r>
+              <w:rPr>
                 <w:rFonts w:ascii="Times New Roman" w:hAnsi="Times New Roman" w:cs="Times New Roman"/>
                 <w:sz w:val="20"/>
                 <w:szCs w:val="20"/>
               </w:rPr>
-              <w:pPrChange w:id="61" w:author="Dell" w:date="2017-03-07T19:43:00Z">
-                <w:pPr>
-                  <w:framePr w:hSpace="180" w:wrap="around" w:vAnchor="page" w:hAnchor="page" w:x="1589" w:y="2170"/>
-                </w:pPr>
-              </w:pPrChange>
-            </w:pPr>
-            <w:ins w:id="62" w:author="Dell" w:date="2017-03-07T19:43:00Z">
-              <w:r>
-                <w:rPr>
-                  <w:rFonts w:ascii="Times New Roman" w:hAnsi="Times New Roman" w:cs="Times New Roman"/>
-                  <w:sz w:val="20"/>
-                  <w:szCs w:val="20"/>
-                </w:rPr>
-                <w:t>- Edit UC</w:t>
-              </w:r>
-            </w:ins>
-          </w:p>
-        </w:tc>
-        <w:tc>
-          <w:tcPr>
-            <w:tcW w:w="963" w:type="dxa"/>
-            <w:noWrap/>
-          </w:tcPr>
-          <w:p>
-            <w:pPr>
-              <w:jc w:val="center"/>
-              <w:rPr>
-                <w:ins w:id="63" w:author="Dell" w:date="2017-03-07T19:43:00Z"/>
+              <w:t xml:space="preserve">- </w:t>
+            </w:r>
+            <w:r>
+              <w:rPr>
                 <w:rFonts w:ascii="Times New Roman" w:hAnsi="Times New Roman" w:cs="Times New Roman"/>
                 <w:sz w:val="20"/>
                 <w:szCs w:val="20"/>
               </w:rPr>
-            </w:pPr>
-            <w:ins w:id="64" w:author="Dell" w:date="2017-03-07T19:43:00Z">
-              <w:r>
-                <w:rPr>
-                  <w:rFonts w:ascii="Times New Roman" w:hAnsi="Times New Roman" w:cs="Times New Roman"/>
-                  <w:sz w:val="20"/>
-                  <w:szCs w:val="20"/>
-                </w:rPr>
-                <w:t>Draft</w:t>
-              </w:r>
-            </w:ins>
-          </w:p>
-        </w:tc>
-        <w:tc>
-          <w:tcPr>
-            <w:tcW w:w="851" w:type="dxa"/>
-            <w:noWrap/>
-          </w:tcPr>
-          <w:p>
-            <w:pPr>
-              <w:jc w:val="thaiDistribute"/>
-              <w:rPr>
-                <w:ins w:id="65" w:author="Dell" w:date="2017-03-07T19:43:00Z"/>
+              <w:t>Edit</w:t>
+            </w:r>
+            <w:r>
+              <w:rPr>
+                <w:rFonts w:ascii="Times New Roman" w:hAnsi="Times New Roman" w:cs="Times New Roman"/>
+                <w:sz w:val="20"/>
+                <w:szCs w:val="20"/>
+              </w:rPr>
+              <w:t xml:space="preserve"> Chapter</w:t>
+            </w:r>
+            <w:r>
+              <w:rPr>
                 <w:rFonts w:ascii="Times New Roman" w:hAnsi="Times New Roman" w:cs="Times New Roman"/>
                 <w:sz w:val="20"/>
                 <w:szCs w:val="20"/>
                 <w:lang w:eastAsia="zh-CN"/>
               </w:rPr>
-            </w:pPr>
-            <w:ins w:id="66" w:author="Dell" w:date="2017-03-07T19:43:00Z">
-              <w:r>
-                <w:rPr>
-                  <w:rFonts w:ascii="Times New Roman" w:hAnsi="Times New Roman" w:cs="Times New Roman"/>
-                  <w:sz w:val="20"/>
-                  <w:szCs w:val="20"/>
-                  <w:lang w:eastAsia="zh-CN"/>
-                </w:rPr>
-                <w:t>28</w:t>
-              </w:r>
-              <w:r>
-                <w:rPr>
-                  <w:rFonts w:ascii="Times New Roman" w:hAnsi="Times New Roman" w:cs="Times New Roman"/>
-                  <w:sz w:val="20"/>
-                  <w:szCs w:val="20"/>
-                </w:rPr>
-                <w:t>-02-201</w:t>
-              </w:r>
-              <w:r>
-                <w:rPr>
-                  <w:rFonts w:ascii="Times New Roman" w:hAnsi="Times New Roman" w:cs="Times New Roman"/>
-                  <w:sz w:val="20"/>
-                  <w:szCs w:val="20"/>
-                  <w:lang w:eastAsia="zh-CN"/>
-                </w:rPr>
-                <w:t>7</w:t>
-              </w:r>
-            </w:ins>
-          </w:p>
-        </w:tc>
-        <w:tc>
-          <w:tcPr>
-            <w:tcW w:w="850" w:type="dxa"/>
-            <w:noWrap/>
-          </w:tcPr>
-          <w:p>
-            <w:pPr>
-              <w:jc w:val="center"/>
-              <w:rPr>
-                <w:ins w:id="67" w:author="Dell" w:date="2017-03-07T19:43:00Z"/>
+              <w:t xml:space="preserve"> </w:t>
+            </w:r>
+            <w:r>
+              <w:rPr>
+                <w:rFonts w:ascii="Times New Roman" w:hAnsi="Times New Roman" w:cs="Times New Roman"/>
+                <w:sz w:val="20"/>
+                <w:szCs w:val="20"/>
+              </w:rPr>
+              <w:t>III | Specific Requirement</w:t>
+            </w:r>
+            <w:r>
+              <w:rPr>
+                <w:rFonts w:ascii="Times New Roman" w:hAnsi="Times New Roman" w:cs="Times New Roman"/>
+                <w:sz w:val="20"/>
+                <w:szCs w:val="20"/>
+              </w:rPr>
+              <w:br/>
+              <w:t xml:space="preserve">    - Use Case</w:t>
+            </w:r>
+            <w:r>
+              <w:rPr>
+                <w:rFonts w:ascii="Times New Roman" w:hAnsi="Times New Roman" w:cs="Times New Roman"/>
+                <w:sz w:val="20"/>
+                <w:szCs w:val="20"/>
+              </w:rPr>
+              <w:br/>
+              <w:t>-</w:t>
+            </w:r>
+            <w:r>
+              <w:rPr>
                 <w:rFonts w:ascii="Times New Roman" w:hAnsi="Times New Roman" w:cs="Times New Roman"/>
                 <w:sz w:val="20"/>
                 <w:szCs w:val="20"/>
                 <w:lang w:eastAsia="zh-CN"/>
               </w:rPr>
-            </w:pPr>
-            <w:ins w:id="68" w:author="Dell" w:date="2017-03-07T19:43:00Z">
-              <w:r>
-                <w:rPr>
-                  <w:rFonts w:ascii="Times New Roman" w:hAnsi="Times New Roman" w:cs="Times New Roman"/>
-                  <w:sz w:val="20"/>
-                  <w:szCs w:val="20"/>
-                  <w:lang w:eastAsia="zh-CN"/>
-                </w:rPr>
-                <w:t>PS,VI</w:t>
-              </w:r>
-            </w:ins>
-          </w:p>
-        </w:tc>
-        <w:tc>
-          <w:tcPr>
-            <w:tcW w:w="857" w:type="dxa"/>
+              <w:t xml:space="preserve"> </w:t>
+            </w:r>
+            <w:r>
+              <w:rPr>
+                <w:rFonts w:ascii="Times New Roman" w:hAnsi="Times New Roman" w:cs="Times New Roman"/>
+                <w:sz w:val="20"/>
+                <w:szCs w:val="20"/>
+              </w:rPr>
+              <w:t>Edit</w:t>
+            </w:r>
+            <w:r>
+              <w:rPr>
+                <w:rFonts w:ascii="Times New Roman" w:hAnsi="Times New Roman" w:cs="Times New Roman"/>
+                <w:sz w:val="20"/>
+                <w:szCs w:val="20"/>
+              </w:rPr>
+              <w:t xml:space="preserve"> Chapter IV | Software Requirement Specification</w:t>
+            </w:r>
+          </w:p>
+          <w:p>
+            <w:pPr>
+              <w:rPr>
+                <w:rFonts w:ascii="Times New Roman" w:hAnsi="Times New Roman" w:cs="Times New Roman"/>
+                <w:sz w:val="20"/>
+                <w:szCs w:val="20"/>
+              </w:rPr>
+            </w:pPr>
+            <w:r>
+              <w:rPr>
+                <w:rFonts w:ascii="Times New Roman" w:hAnsi="Times New Roman" w:cs="Times New Roman"/>
+                <w:sz w:val="20"/>
+                <w:szCs w:val="20"/>
+              </w:rPr>
+              <w:t>- Add UC</w:t>
+            </w:r>
+          </w:p>
+        </w:tc>
+        <w:tc>
+          <w:tcPr>
+            <w:tcW w:w="963" w:type="dxa"/>
+            <w:noWrap/>
           </w:tcPr>
           <w:p>
             <w:pPr>
               <w:jc w:val="center"/>
               <w:rPr>
-                <w:ins w:id="69" w:author="Dell" w:date="2017-03-07T19:43:00Z"/>
+                <w:rFonts w:ascii="Times New Roman" w:hAnsi="Times New Roman" w:cs="Times New Roman"/>
+                <w:sz w:val="20"/>
+                <w:szCs w:val="20"/>
+              </w:rPr>
+            </w:pPr>
+            <w:r>
+              <w:rPr>
+                <w:rFonts w:ascii="Times New Roman" w:hAnsi="Times New Roman" w:cs="Times New Roman"/>
+                <w:sz w:val="20"/>
+                <w:szCs w:val="20"/>
+              </w:rPr>
+              <w:t>Draft</w:t>
+            </w:r>
+          </w:p>
+        </w:tc>
+        <w:tc>
+          <w:tcPr>
+            <w:tcW w:w="851" w:type="dxa"/>
+            <w:noWrap/>
+          </w:tcPr>
+          <w:p>
+            <w:pPr>
+              <w:jc w:val="thaiDistribute"/>
+              <w:rPr>
                 <w:rFonts w:ascii="Times New Roman" w:hAnsi="Times New Roman" w:cs="Times New Roman"/>
                 <w:sz w:val="20"/>
                 <w:szCs w:val="20"/>
                 <w:lang w:eastAsia="zh-CN"/>
               </w:rPr>
             </w:pPr>
-            <w:ins w:id="70" w:author="Dell" w:date="2017-03-07T19:43:00Z">
-              <w:r>
-                <w:rPr>
-                  <w:rFonts w:ascii="Times New Roman" w:hAnsi="Times New Roman" w:cs="Times New Roman"/>
-                  <w:sz w:val="20"/>
-                  <w:szCs w:val="20"/>
-                  <w:lang w:eastAsia="zh-CN"/>
-                </w:rPr>
-                <w:t>PS,VI</w:t>
-              </w:r>
-            </w:ins>
-          </w:p>
-        </w:tc>
-        <w:tc>
-          <w:tcPr>
-            <w:tcW w:w="990" w:type="dxa"/>
-          </w:tcPr>
-          <w:p>
-            <w:pPr>
-              <w:jc w:val="center"/>
-              <w:rPr>
-                <w:ins w:id="71" w:author="Dell" w:date="2017-03-07T19:43:00Z"/>
+            <w:r>
+              <w:rPr>
                 <w:rFonts w:ascii="Times New Roman" w:hAnsi="Times New Roman" w:cs="Times New Roman"/>
                 <w:sz w:val="20"/>
                 <w:szCs w:val="20"/>
                 <w:lang w:eastAsia="zh-CN"/>
               </w:rPr>
-            </w:pPr>
-            <w:ins w:id="72" w:author="Dell" w:date="2017-03-07T19:43:00Z">
-              <w:r>
-                <w:rPr>
-                  <w:rFonts w:ascii="Times New Roman" w:hAnsi="Times New Roman" w:cs="Times New Roman"/>
-                  <w:sz w:val="20"/>
-                  <w:szCs w:val="20"/>
-                  <w:lang w:eastAsia="zh-CN"/>
-                </w:rPr>
-                <w:t>PS,VI</w:t>
-              </w:r>
-            </w:ins>
+              <w:t>25</w:t>
+            </w:r>
+            <w:r>
+              <w:rPr>
+                <w:rFonts w:ascii="Times New Roman" w:hAnsi="Times New Roman" w:cs="Times New Roman"/>
+                <w:sz w:val="20"/>
+                <w:szCs w:val="20"/>
+              </w:rPr>
+              <w:t>-02-201</w:t>
+            </w:r>
+            <w:r>
+              <w:rPr>
+                <w:rFonts w:ascii="Times New Roman" w:hAnsi="Times New Roman" w:cs="Times New Roman"/>
+                <w:sz w:val="20"/>
+                <w:szCs w:val="20"/>
+                <w:lang w:eastAsia="zh-CN"/>
+              </w:rPr>
+              <w:t>7</w:t>
+            </w:r>
+          </w:p>
+        </w:tc>
+        <w:tc>
+          <w:tcPr>
+            <w:tcW w:w="850" w:type="dxa"/>
+            <w:noWrap/>
+          </w:tcPr>
+          <w:p>
+            <w:pPr>
+              <w:jc w:val="center"/>
+              <w:rPr>
+                <w:rFonts w:ascii="Times New Roman" w:hAnsi="Times New Roman" w:cs="Times New Roman"/>
+                <w:sz w:val="20"/>
+                <w:szCs w:val="20"/>
+                <w:lang w:eastAsia="zh-CN"/>
+              </w:rPr>
+            </w:pPr>
+            <w:r>
+              <w:rPr>
+                <w:rFonts w:ascii="Times New Roman" w:hAnsi="Times New Roman" w:cs="Times New Roman"/>
+                <w:sz w:val="20"/>
+                <w:szCs w:val="20"/>
+                <w:lang w:eastAsia="zh-CN"/>
+              </w:rPr>
+              <w:t>PS,VI</w:t>
+            </w:r>
+          </w:p>
+        </w:tc>
+        <w:tc>
+          <w:tcPr>
+            <w:tcW w:w="857" w:type="dxa"/>
+          </w:tcPr>
+          <w:p>
+            <w:pPr>
+              <w:jc w:val="center"/>
+              <w:rPr>
+                <w:rFonts w:ascii="Times New Roman" w:hAnsi="Times New Roman" w:cs="Times New Roman"/>
+                <w:sz w:val="20"/>
+                <w:szCs w:val="20"/>
+                <w:lang w:eastAsia="zh-CN"/>
+              </w:rPr>
+            </w:pPr>
+            <w:r>
+              <w:rPr>
+                <w:rFonts w:ascii="Times New Roman" w:hAnsi="Times New Roman" w:cs="Times New Roman"/>
+                <w:sz w:val="20"/>
+                <w:szCs w:val="20"/>
+                <w:lang w:eastAsia="zh-CN"/>
+              </w:rPr>
+              <w:t>PS,VI</w:t>
+            </w:r>
+          </w:p>
+        </w:tc>
+        <w:tc>
+          <w:tcPr>
+            <w:tcW w:w="990" w:type="dxa"/>
+          </w:tcPr>
+          <w:p>
+            <w:pPr>
+              <w:jc w:val="center"/>
+              <w:rPr>
+                <w:rFonts w:ascii="Times New Roman" w:hAnsi="Times New Roman" w:cs="Times New Roman"/>
+                <w:sz w:val="20"/>
+                <w:szCs w:val="20"/>
+                <w:lang w:eastAsia="zh-CN"/>
+              </w:rPr>
+            </w:pPr>
+            <w:r>
+              <w:rPr>
+                <w:rFonts w:ascii="Times New Roman" w:hAnsi="Times New Roman" w:cs="Times New Roman"/>
+                <w:sz w:val="20"/>
+                <w:szCs w:val="20"/>
+                <w:lang w:eastAsia="zh-CN"/>
+              </w:rPr>
+              <w:t>PS,VI</w:t>
+            </w:r>
           </w:p>
         </w:tc>
       </w:tr>
       <w:tr>
         <w:trPr>
           <w:trHeight w:val="1691"/>
-          <w:ins w:id="73" w:author="Dell" w:date="2017-03-07T19:43:00Z"/>
         </w:trPr>
         <w:tc>
           <w:tcPr>
@@ -2937,64 +2344,69 @@
           <w:p>
             <w:pPr>
               <w:rPr>
-                <w:ins w:id="74" w:author="Dell" w:date="2017-03-07T19:43:00Z"/>
                 <w:rFonts w:ascii="Times New Roman" w:hAnsi="Times New Roman" w:cs="Times New Roman"/>
                 <w:bCs/>
                 <w:sz w:val="20"/>
                 <w:szCs w:val="20"/>
                 <w:lang w:eastAsia="zh-CN"/>
               </w:rPr>
-              <w:pPrChange w:id="75" w:author="Dell" w:date="2017-03-07T19:44:00Z">
-                <w:pPr>
-                  <w:framePr w:hSpace="180" w:wrap="around" w:vAnchor="page" w:hAnchor="page" w:x="1589" w:y="2170"/>
-                </w:pPr>
-              </w:pPrChange>
-            </w:pPr>
-            <w:ins w:id="76" w:author="Dell" w:date="2017-03-07T19:44:00Z">
-              <w:r>
-                <w:rPr>
-                  <w:rFonts w:ascii="Times New Roman" w:hAnsi="Times New Roman" w:cs="Times New Roman"/>
-                  <w:bCs/>
-                  <w:sz w:val="20"/>
-                  <w:szCs w:val="20"/>
-                  <w:lang w:eastAsia="zh-CN"/>
-                </w:rPr>
-                <w:t>WIL project-based report System</w:t>
-              </w:r>
-              <w:r>
-                <w:rPr>
-                  <w:rFonts w:ascii="Times New Roman" w:hAnsi="Times New Roman" w:cs="Times New Roman"/>
-                  <w:bCs/>
-                  <w:sz w:val="20"/>
-                  <w:szCs w:val="20"/>
-                </w:rPr>
-                <w:t xml:space="preserve"> </w:t>
-              </w:r>
-              <w:r>
-                <w:rPr>
-                  <w:rFonts w:ascii="Times New Roman" w:hAnsi="Times New Roman" w:cs="Times New Roman"/>
-                </w:rPr>
-                <w:t xml:space="preserve"> </w:t>
-              </w:r>
-              <w:r>
-                <w:rPr>
-                  <w:rFonts w:ascii="Times New Roman" w:hAnsi="Times New Roman" w:cs="Times New Roman"/>
-                  <w:bCs/>
-                  <w:sz w:val="20"/>
-                  <w:szCs w:val="20"/>
-                </w:rPr>
-                <w:t>Proposal_V.0.5</w:t>
-              </w:r>
-              <w:r>
-                <w:rPr>
-                  <w:rFonts w:ascii="Times New Roman" w:hAnsi="Times New Roman" w:cs="Times New Roman"/>
-                  <w:bCs/>
-                  <w:sz w:val="20"/>
-                  <w:szCs w:val="20"/>
-                </w:rPr>
-                <w:t>.docx</w:t>
-              </w:r>
-            </w:ins>
+            </w:pPr>
+            <w:r>
+              <w:rPr>
+                <w:rFonts w:ascii="Times New Roman" w:hAnsi="Times New Roman" w:cs="Times New Roman"/>
+                <w:bCs/>
+                <w:sz w:val="20"/>
+                <w:szCs w:val="20"/>
+                <w:lang w:eastAsia="zh-CN"/>
+              </w:rPr>
+              <w:lastRenderedPageBreak/>
+              <w:t>WRMS-</w:t>
+            </w:r>
+            <w:r>
+              <w:rPr>
+                <w:rFonts w:ascii="Times New Roman" w:hAnsi="Times New Roman" w:cs="Times New Roman"/>
+                <w:bCs/>
+                <w:sz w:val="20"/>
+                <w:szCs w:val="20"/>
+              </w:rPr>
+              <w:t xml:space="preserve"> </w:t>
+            </w:r>
+            <w:r>
+              <w:rPr>
+                <w:rFonts w:ascii="Times New Roman" w:hAnsi="Times New Roman" w:cs="Times New Roman"/>
+                <w:bCs/>
+                <w:sz w:val="20"/>
+                <w:szCs w:val="20"/>
+              </w:rPr>
+              <w:t>SRS</w:t>
+            </w:r>
+            <w:r>
+              <w:rPr>
+                <w:rFonts w:ascii="Times New Roman" w:hAnsi="Times New Roman" w:cs="Times New Roman"/>
+                <w:bCs/>
+                <w:sz w:val="20"/>
+                <w:szCs w:val="20"/>
+              </w:rPr>
+              <w:t>_V.0.</w:t>
+            </w:r>
+            <w:r>
+              <w:rPr>
+                <w:rFonts w:ascii="Times New Roman" w:hAnsi="Times New Roman" w:cs="Times New Roman"/>
+                <w:bCs/>
+                <w:sz w:val="20"/>
+                <w:szCs w:val="20"/>
+              </w:rPr>
+              <w:t>4</w:t>
+            </w:r>
+            <w:r>
+              <w:rPr>
+                <w:rFonts w:ascii="Times New Roman" w:hAnsi="Times New Roman" w:cs="Times New Roman"/>
+                <w:bCs/>
+                <w:sz w:val="20"/>
+                <w:szCs w:val="20"/>
+              </w:rPr>
+              <w:t>.docx</w:t>
+            </w:r>
           </w:p>
         </w:tc>
         <w:tc>
@@ -3006,298 +2418,608 @@
           <w:p>
             <w:pPr>
               <w:rPr>
-                <w:ins w:id="77" w:author="Dell" w:date="2017-03-07T19:44:00Z"/>
                 <w:rFonts w:ascii="Times New Roman" w:hAnsi="Times New Roman" w:cs="Times New Roman"/>
                 <w:sz w:val="20"/>
                 <w:szCs w:val="20"/>
               </w:rPr>
             </w:pPr>
-            <w:ins w:id="78" w:author="Dell" w:date="2017-03-07T19:44:00Z">
-              <w:r>
-                <w:rPr>
-                  <w:rFonts w:ascii="Times New Roman" w:hAnsi="Times New Roman" w:cs="Times New Roman"/>
-                  <w:sz w:val="20"/>
-                  <w:szCs w:val="20"/>
-                </w:rPr>
-                <w:t xml:space="preserve">- </w:t>
-              </w:r>
-              <w:r>
-                <w:rPr>
-                  <w:rFonts w:ascii="Times New Roman" w:hAnsi="Times New Roman" w:cs="Times New Roman"/>
-                  <w:sz w:val="20"/>
-                  <w:szCs w:val="20"/>
-                </w:rPr>
-                <w:t>Edit</w:t>
-              </w:r>
-              <w:r>
-                <w:rPr>
-                  <w:rFonts w:ascii="Times New Roman" w:hAnsi="Times New Roman" w:cs="Times New Roman"/>
-                  <w:sz w:val="20"/>
-                  <w:szCs w:val="20"/>
-                </w:rPr>
-                <w:t xml:space="preserve"> Chapter</w:t>
-              </w:r>
-              <w:r>
-                <w:rPr>
-                  <w:rFonts w:ascii="Times New Roman" w:hAnsi="Times New Roman" w:cs="Times New Roman"/>
-                  <w:sz w:val="20"/>
-                  <w:szCs w:val="20"/>
-                  <w:lang w:eastAsia="zh-CN"/>
-                </w:rPr>
-                <w:t xml:space="preserve"> </w:t>
-              </w:r>
-              <w:r>
-                <w:rPr>
-                  <w:rFonts w:ascii="Times New Roman" w:hAnsi="Times New Roman" w:cs="Times New Roman"/>
-                  <w:sz w:val="20"/>
-                  <w:szCs w:val="20"/>
-                </w:rPr>
-                <w:t>III | Specific Requirement</w:t>
-              </w:r>
-              <w:r>
-                <w:rPr>
-                  <w:rFonts w:ascii="Times New Roman" w:hAnsi="Times New Roman" w:cs="Times New Roman"/>
-                  <w:sz w:val="20"/>
-                  <w:szCs w:val="20"/>
-                </w:rPr>
-                <w:br/>
-                <w:t xml:space="preserve">    - Use Case</w:t>
-              </w:r>
-              <w:r>
-                <w:rPr>
-                  <w:rFonts w:ascii="Times New Roman" w:hAnsi="Times New Roman" w:cs="Times New Roman"/>
-                  <w:sz w:val="20"/>
-                  <w:szCs w:val="20"/>
-                </w:rPr>
-                <w:br/>
-                <w:t>-</w:t>
-              </w:r>
-              <w:r>
-                <w:rPr>
-                  <w:rFonts w:ascii="Times New Roman" w:hAnsi="Times New Roman" w:cs="Times New Roman"/>
-                  <w:sz w:val="20"/>
-                  <w:szCs w:val="20"/>
-                  <w:lang w:eastAsia="zh-CN"/>
-                </w:rPr>
-                <w:t xml:space="preserve"> </w:t>
-              </w:r>
-              <w:r>
-                <w:rPr>
-                  <w:rFonts w:ascii="Times New Roman" w:hAnsi="Times New Roman" w:cs="Times New Roman"/>
-                  <w:sz w:val="20"/>
-                  <w:szCs w:val="20"/>
-                </w:rPr>
-                <w:t>Edit</w:t>
-              </w:r>
-              <w:r>
-                <w:rPr>
-                  <w:rFonts w:ascii="Times New Roman" w:hAnsi="Times New Roman" w:cs="Times New Roman"/>
-                  <w:sz w:val="20"/>
-                  <w:szCs w:val="20"/>
-                </w:rPr>
-                <w:t xml:space="preserve"> Chapter IV | Software Requirement Specification</w:t>
-              </w:r>
-            </w:ins>
-          </w:p>
-          <w:p>
-            <w:pPr>
-              <w:rPr>
-                <w:ins w:id="79" w:author="Dell" w:date="2017-03-07T19:43:00Z"/>
+            <w:r>
+              <w:rPr>
                 <w:rFonts w:ascii="Times New Roman" w:hAnsi="Times New Roman" w:cs="Times New Roman"/>
                 <w:sz w:val="20"/>
                 <w:szCs w:val="20"/>
               </w:rPr>
-            </w:pPr>
-            <w:ins w:id="80" w:author="Dell" w:date="2017-03-07T19:44:00Z">
-              <w:r>
-                <w:rPr>
-                  <w:rFonts w:ascii="Times New Roman" w:hAnsi="Times New Roman" w:cs="Times New Roman"/>
-                  <w:sz w:val="20"/>
-                  <w:szCs w:val="20"/>
-                </w:rPr>
-                <w:t>- Edit UC</w:t>
-              </w:r>
-            </w:ins>
-          </w:p>
-        </w:tc>
-        <w:tc>
-          <w:tcPr>
-            <w:tcW w:w="963" w:type="dxa"/>
-            <w:noWrap/>
-          </w:tcPr>
-          <w:p>
-            <w:pPr>
-              <w:jc w:val="center"/>
-              <w:rPr>
-                <w:ins w:id="81" w:author="Dell" w:date="2017-03-07T19:43:00Z"/>
+              <w:t xml:space="preserve">- </w:t>
+            </w:r>
+            <w:r>
+              <w:rPr>
                 <w:rFonts w:ascii="Times New Roman" w:hAnsi="Times New Roman" w:cs="Times New Roman"/>
                 <w:sz w:val="20"/>
                 <w:szCs w:val="20"/>
               </w:rPr>
-            </w:pPr>
-            <w:ins w:id="82" w:author="Dell" w:date="2017-03-07T19:44:00Z">
-              <w:r>
-                <w:rPr>
-                  <w:rFonts w:ascii="Times New Roman" w:hAnsi="Times New Roman" w:cs="Times New Roman"/>
-                  <w:sz w:val="20"/>
-                  <w:szCs w:val="20"/>
-                </w:rPr>
-                <w:t>Draft</w:t>
-              </w:r>
-            </w:ins>
-          </w:p>
-        </w:tc>
-        <w:tc>
-          <w:tcPr>
-            <w:tcW w:w="851" w:type="dxa"/>
-            <w:noWrap/>
-          </w:tcPr>
-          <w:p>
-            <w:pPr>
-              <w:jc w:val="thaiDistribute"/>
-              <w:rPr>
-                <w:ins w:id="83" w:author="Dell" w:date="2017-03-07T19:43:00Z"/>
+              <w:t>Edit</w:t>
+            </w:r>
+            <w:r>
+              <w:rPr>
+                <w:rFonts w:ascii="Times New Roman" w:hAnsi="Times New Roman" w:cs="Times New Roman"/>
+                <w:sz w:val="20"/>
+                <w:szCs w:val="20"/>
+              </w:rPr>
+              <w:t xml:space="preserve"> Chapter</w:t>
+            </w:r>
+            <w:r>
+              <w:rPr>
                 <w:rFonts w:ascii="Times New Roman" w:hAnsi="Times New Roman" w:cs="Times New Roman"/>
                 <w:sz w:val="20"/>
                 <w:szCs w:val="20"/>
                 <w:lang w:eastAsia="zh-CN"/>
               </w:rPr>
-              <w:pPrChange w:id="84" w:author="Dell" w:date="2017-03-07T19:44:00Z">
-                <w:pPr>
-                  <w:framePr w:hSpace="180" w:wrap="around" w:vAnchor="page" w:hAnchor="page" w:x="1589" w:y="2170"/>
-                  <w:jc w:val="thaiDistribute"/>
-                </w:pPr>
-              </w:pPrChange>
-            </w:pPr>
-            <w:ins w:id="85" w:author="Dell" w:date="2017-03-07T19:44:00Z">
-              <w:r>
-                <w:rPr>
-                  <w:rFonts w:ascii="Times New Roman" w:hAnsi="Times New Roman" w:cs="Times New Roman"/>
-                  <w:sz w:val="20"/>
-                  <w:szCs w:val="20"/>
-                  <w:lang w:eastAsia="zh-CN"/>
-                </w:rPr>
-                <w:t>07</w:t>
-              </w:r>
-              <w:r>
-                <w:rPr>
-                  <w:rFonts w:ascii="Times New Roman" w:hAnsi="Times New Roman" w:cs="Times New Roman"/>
-                  <w:sz w:val="20"/>
-                  <w:szCs w:val="20"/>
-                </w:rPr>
-                <w:t>-0</w:t>
-              </w:r>
-              <w:r>
-                <w:rPr>
-                  <w:rFonts w:ascii="Times New Roman" w:hAnsi="Times New Roman" w:cs="Times New Roman"/>
-                  <w:sz w:val="20"/>
-                  <w:szCs w:val="20"/>
-                </w:rPr>
-                <w:t>3</w:t>
-              </w:r>
-              <w:r>
-                <w:rPr>
-                  <w:rFonts w:ascii="Times New Roman" w:hAnsi="Times New Roman" w:cs="Times New Roman"/>
-                  <w:sz w:val="20"/>
-                  <w:szCs w:val="20"/>
-                </w:rPr>
-                <w:t>-201</w:t>
-              </w:r>
-              <w:r>
-                <w:rPr>
-                  <w:rFonts w:ascii="Times New Roman" w:hAnsi="Times New Roman" w:cs="Times New Roman"/>
-                  <w:sz w:val="20"/>
-                  <w:szCs w:val="20"/>
-                  <w:lang w:eastAsia="zh-CN"/>
-                </w:rPr>
-                <w:t>7</w:t>
-              </w:r>
-            </w:ins>
-          </w:p>
-        </w:tc>
-        <w:tc>
-          <w:tcPr>
-            <w:tcW w:w="850" w:type="dxa"/>
-            <w:noWrap/>
-          </w:tcPr>
-          <w:p>
-            <w:pPr>
-              <w:jc w:val="center"/>
-              <w:rPr>
-                <w:ins w:id="86" w:author="Dell" w:date="2017-03-07T19:43:00Z"/>
+              <w:t xml:space="preserve"> </w:t>
+            </w:r>
+            <w:r>
+              <w:rPr>
+                <w:rFonts w:ascii="Times New Roman" w:hAnsi="Times New Roman" w:cs="Times New Roman"/>
+                <w:sz w:val="20"/>
+                <w:szCs w:val="20"/>
+              </w:rPr>
+              <w:t>III | Specific Requirement</w:t>
+            </w:r>
+            <w:r>
+              <w:rPr>
+                <w:rFonts w:ascii="Times New Roman" w:hAnsi="Times New Roman" w:cs="Times New Roman"/>
+                <w:sz w:val="20"/>
+                <w:szCs w:val="20"/>
+              </w:rPr>
+              <w:br/>
+              <w:t xml:space="preserve">    - Use Case</w:t>
+            </w:r>
+            <w:r>
+              <w:rPr>
+                <w:rFonts w:ascii="Times New Roman" w:hAnsi="Times New Roman" w:cs="Times New Roman"/>
+                <w:sz w:val="20"/>
+                <w:szCs w:val="20"/>
+              </w:rPr>
+              <w:br/>
+              <w:t>-</w:t>
+            </w:r>
+            <w:r>
+              <w:rPr>
                 <w:rFonts w:ascii="Times New Roman" w:hAnsi="Times New Roman" w:cs="Times New Roman"/>
                 <w:sz w:val="20"/>
                 <w:szCs w:val="20"/>
                 <w:lang w:eastAsia="zh-CN"/>
               </w:rPr>
-            </w:pPr>
-            <w:ins w:id="87" w:author="Dell" w:date="2017-03-07T19:44:00Z">
-              <w:r>
-                <w:rPr>
-                  <w:rFonts w:ascii="Times New Roman" w:hAnsi="Times New Roman" w:cs="Times New Roman"/>
-                  <w:sz w:val="20"/>
-                  <w:szCs w:val="20"/>
-                  <w:lang w:eastAsia="zh-CN"/>
-                </w:rPr>
-                <w:t>PS,VI</w:t>
-              </w:r>
-            </w:ins>
-          </w:p>
-        </w:tc>
-        <w:tc>
-          <w:tcPr>
-            <w:tcW w:w="857" w:type="dxa"/>
+              <w:t xml:space="preserve"> </w:t>
+            </w:r>
+            <w:r>
+              <w:rPr>
+                <w:rFonts w:ascii="Times New Roman" w:hAnsi="Times New Roman" w:cs="Times New Roman"/>
+                <w:sz w:val="20"/>
+                <w:szCs w:val="20"/>
+              </w:rPr>
+              <w:t>Edit</w:t>
+            </w:r>
+            <w:r>
+              <w:rPr>
+                <w:rFonts w:ascii="Times New Roman" w:hAnsi="Times New Roman" w:cs="Times New Roman"/>
+                <w:sz w:val="20"/>
+                <w:szCs w:val="20"/>
+              </w:rPr>
+              <w:t xml:space="preserve"> Chapter IV | Software Requirement Specification</w:t>
+            </w:r>
+          </w:p>
+          <w:p>
+            <w:pPr>
+              <w:rPr>
+                <w:rFonts w:ascii="Times New Roman" w:hAnsi="Times New Roman" w:cs="Times New Roman"/>
+                <w:sz w:val="20"/>
+                <w:szCs w:val="20"/>
+              </w:rPr>
+            </w:pPr>
+            <w:r>
+              <w:rPr>
+                <w:rFonts w:ascii="Times New Roman" w:hAnsi="Times New Roman" w:cs="Times New Roman"/>
+                <w:sz w:val="20"/>
+                <w:szCs w:val="20"/>
+              </w:rPr>
+              <w:t>- Edit UC</w:t>
+            </w:r>
+          </w:p>
+        </w:tc>
+        <w:tc>
+          <w:tcPr>
+            <w:tcW w:w="963" w:type="dxa"/>
+            <w:noWrap/>
           </w:tcPr>
           <w:p>
             <w:pPr>
               <w:jc w:val="center"/>
               <w:rPr>
-                <w:ins w:id="88" w:author="Dell" w:date="2017-03-07T19:43:00Z"/>
+                <w:rFonts w:ascii="Times New Roman" w:hAnsi="Times New Roman" w:cs="Times New Roman"/>
+                <w:sz w:val="20"/>
+                <w:szCs w:val="20"/>
+              </w:rPr>
+            </w:pPr>
+            <w:r>
+              <w:rPr>
+                <w:rFonts w:ascii="Times New Roman" w:hAnsi="Times New Roman" w:cs="Times New Roman"/>
+                <w:sz w:val="20"/>
+                <w:szCs w:val="20"/>
+              </w:rPr>
+              <w:t>Draft</w:t>
+            </w:r>
+          </w:p>
+        </w:tc>
+        <w:tc>
+          <w:tcPr>
+            <w:tcW w:w="851" w:type="dxa"/>
+            <w:noWrap/>
+          </w:tcPr>
+          <w:p>
+            <w:pPr>
+              <w:jc w:val="thaiDistribute"/>
+              <w:rPr>
                 <w:rFonts w:ascii="Times New Roman" w:hAnsi="Times New Roman" w:cs="Times New Roman"/>
                 <w:sz w:val="20"/>
                 <w:szCs w:val="20"/>
                 <w:lang w:eastAsia="zh-CN"/>
               </w:rPr>
             </w:pPr>
-            <w:ins w:id="89" w:author="Dell" w:date="2017-03-07T19:44:00Z">
-              <w:r>
-                <w:rPr>
-                  <w:rFonts w:ascii="Times New Roman" w:hAnsi="Times New Roman" w:cs="Times New Roman"/>
-                  <w:sz w:val="20"/>
-                  <w:szCs w:val="20"/>
-                  <w:lang w:eastAsia="zh-CN"/>
-                </w:rPr>
-                <w:t>PS,VI</w:t>
-              </w:r>
-            </w:ins>
-          </w:p>
-        </w:tc>
-        <w:tc>
-          <w:tcPr>
-            <w:tcW w:w="990" w:type="dxa"/>
-          </w:tcPr>
-          <w:p>
-            <w:pPr>
-              <w:jc w:val="center"/>
-              <w:rPr>
-                <w:ins w:id="90" w:author="Dell" w:date="2017-03-07T19:43:00Z"/>
+            <w:r>
+              <w:rPr>
                 <w:rFonts w:ascii="Times New Roman" w:hAnsi="Times New Roman" w:cs="Times New Roman"/>
                 <w:sz w:val="20"/>
                 <w:szCs w:val="20"/>
                 <w:lang w:eastAsia="zh-CN"/>
               </w:rPr>
-            </w:pPr>
-            <w:ins w:id="91" w:author="Dell" w:date="2017-03-07T19:44:00Z">
-              <w:r>
-                <w:rPr>
-                  <w:rFonts w:ascii="Times New Roman" w:hAnsi="Times New Roman" w:cs="Times New Roman"/>
-                  <w:sz w:val="20"/>
-                  <w:szCs w:val="20"/>
-                  <w:lang w:eastAsia="zh-CN"/>
-                </w:rPr>
-                <w:t>PS,VI</w:t>
-              </w:r>
-            </w:ins>
+              <w:t>28</w:t>
+            </w:r>
+            <w:r>
+              <w:rPr>
+                <w:rFonts w:ascii="Times New Roman" w:hAnsi="Times New Roman" w:cs="Times New Roman"/>
+                <w:sz w:val="20"/>
+                <w:szCs w:val="20"/>
+              </w:rPr>
+              <w:t>-02-201</w:t>
+            </w:r>
+            <w:r>
+              <w:rPr>
+                <w:rFonts w:ascii="Times New Roman" w:hAnsi="Times New Roman" w:cs="Times New Roman"/>
+                <w:sz w:val="20"/>
+                <w:szCs w:val="20"/>
+                <w:lang w:eastAsia="zh-CN"/>
+              </w:rPr>
+              <w:t>7</w:t>
+            </w:r>
+          </w:p>
+        </w:tc>
+        <w:tc>
+          <w:tcPr>
+            <w:tcW w:w="850" w:type="dxa"/>
+            <w:noWrap/>
+          </w:tcPr>
+          <w:p>
+            <w:pPr>
+              <w:jc w:val="center"/>
+              <w:rPr>
+                <w:rFonts w:ascii="Times New Roman" w:hAnsi="Times New Roman" w:cs="Times New Roman"/>
+                <w:sz w:val="20"/>
+                <w:szCs w:val="20"/>
+                <w:lang w:eastAsia="zh-CN"/>
+              </w:rPr>
+            </w:pPr>
+            <w:r>
+              <w:rPr>
+                <w:rFonts w:ascii="Times New Roman" w:hAnsi="Times New Roman" w:cs="Times New Roman"/>
+                <w:sz w:val="20"/>
+                <w:szCs w:val="20"/>
+                <w:lang w:eastAsia="zh-CN"/>
+              </w:rPr>
+              <w:t>PS,VI</w:t>
+            </w:r>
+          </w:p>
+        </w:tc>
+        <w:tc>
+          <w:tcPr>
+            <w:tcW w:w="857" w:type="dxa"/>
+          </w:tcPr>
+          <w:p>
+            <w:pPr>
+              <w:jc w:val="center"/>
+              <w:rPr>
+                <w:rFonts w:ascii="Times New Roman" w:hAnsi="Times New Roman" w:cs="Times New Roman"/>
+                <w:sz w:val="20"/>
+                <w:szCs w:val="20"/>
+                <w:lang w:eastAsia="zh-CN"/>
+              </w:rPr>
+            </w:pPr>
+            <w:r>
+              <w:rPr>
+                <w:rFonts w:ascii="Times New Roman" w:hAnsi="Times New Roman" w:cs="Times New Roman"/>
+                <w:sz w:val="20"/>
+                <w:szCs w:val="20"/>
+                <w:lang w:eastAsia="zh-CN"/>
+              </w:rPr>
+              <w:t>PS,VI</w:t>
+            </w:r>
+          </w:p>
+        </w:tc>
+        <w:tc>
+          <w:tcPr>
+            <w:tcW w:w="990" w:type="dxa"/>
+          </w:tcPr>
+          <w:p>
+            <w:pPr>
+              <w:jc w:val="center"/>
+              <w:rPr>
+                <w:rFonts w:ascii="Times New Roman" w:hAnsi="Times New Roman" w:cs="Times New Roman"/>
+                <w:sz w:val="20"/>
+                <w:szCs w:val="20"/>
+                <w:lang w:eastAsia="zh-CN"/>
+              </w:rPr>
+            </w:pPr>
+            <w:r>
+              <w:rPr>
+                <w:rFonts w:ascii="Times New Roman" w:hAnsi="Times New Roman" w:cs="Times New Roman"/>
+                <w:sz w:val="20"/>
+                <w:szCs w:val="20"/>
+                <w:lang w:eastAsia="zh-CN"/>
+              </w:rPr>
+              <w:t>PS,VI</w:t>
+            </w:r>
+          </w:p>
+        </w:tc>
+      </w:tr>
+      <w:tr>
+        <w:trPr>
+          <w:trHeight w:val="1691"/>
+        </w:trPr>
+        <w:tc>
+          <w:tcPr>
+            <w:tcW w:w="1129" w:type="dxa"/>
+            <w:noWrap/>
+          </w:tcPr>
+          <w:p>
+            <w:pPr>
+              <w:rPr>
+                <w:rFonts w:ascii="Times New Roman" w:hAnsi="Times New Roman" w:cs="Times New Roman"/>
+                <w:bCs/>
+                <w:sz w:val="20"/>
+                <w:szCs w:val="20"/>
+                <w:lang w:eastAsia="zh-CN"/>
+              </w:rPr>
+            </w:pPr>
+            <w:r>
+              <w:rPr>
+                <w:rFonts w:ascii="Times New Roman" w:hAnsi="Times New Roman" w:cs="Times New Roman"/>
+                <w:bCs/>
+                <w:sz w:val="20"/>
+                <w:szCs w:val="20"/>
+                <w:lang w:eastAsia="zh-CN"/>
+              </w:rPr>
+              <w:t>WRMS-</w:t>
+            </w:r>
+            <w:r>
+              <w:rPr>
+                <w:rFonts w:ascii="Times New Roman" w:hAnsi="Times New Roman" w:cs="Times New Roman"/>
+                <w:bCs/>
+                <w:sz w:val="20"/>
+                <w:szCs w:val="20"/>
+              </w:rPr>
+              <w:t xml:space="preserve"> </w:t>
+            </w:r>
+            <w:r>
+              <w:rPr>
+                <w:rFonts w:ascii="Times New Roman" w:hAnsi="Times New Roman" w:cs="Times New Roman"/>
+                <w:bCs/>
+                <w:sz w:val="20"/>
+                <w:szCs w:val="20"/>
+              </w:rPr>
+              <w:t>SRS</w:t>
+            </w:r>
+            <w:r>
+              <w:rPr>
+                <w:rFonts w:ascii="Times New Roman" w:hAnsi="Times New Roman" w:cs="Times New Roman"/>
+                <w:bCs/>
+                <w:sz w:val="20"/>
+                <w:szCs w:val="20"/>
+              </w:rPr>
+              <w:t>_V.0.</w:t>
+            </w:r>
+            <w:r>
+              <w:rPr>
+                <w:rFonts w:ascii="Times New Roman" w:hAnsi="Times New Roman" w:cs="Times New Roman"/>
+                <w:bCs/>
+                <w:sz w:val="20"/>
+                <w:szCs w:val="20"/>
+              </w:rPr>
+              <w:t>5</w:t>
+            </w:r>
+            <w:r>
+              <w:rPr>
+                <w:rFonts w:ascii="Times New Roman" w:hAnsi="Times New Roman" w:cs="Times New Roman"/>
+                <w:bCs/>
+                <w:sz w:val="20"/>
+                <w:szCs w:val="20"/>
+              </w:rPr>
+              <w:t>.docx</w:t>
+            </w:r>
+          </w:p>
+        </w:tc>
+        <w:tc>
+          <w:tcPr>
+            <w:tcW w:w="3828" w:type="dxa"/>
+            <w:gridSpan w:val="2"/>
+            <w:noWrap/>
+          </w:tcPr>
+          <w:p>
+            <w:pPr>
+              <w:rPr>
+                <w:rFonts w:ascii="Times New Roman" w:hAnsi="Times New Roman" w:cs="Times New Roman"/>
+                <w:sz w:val="20"/>
+                <w:szCs w:val="20"/>
+              </w:rPr>
+            </w:pPr>
+            <w:r>
+              <w:rPr>
+                <w:rFonts w:ascii="Times New Roman" w:hAnsi="Times New Roman" w:cs="Times New Roman"/>
+                <w:sz w:val="20"/>
+                <w:szCs w:val="20"/>
+              </w:rPr>
+              <w:t xml:space="preserve">- </w:t>
+            </w:r>
+            <w:r>
+              <w:rPr>
+                <w:rFonts w:ascii="Times New Roman" w:hAnsi="Times New Roman" w:cs="Times New Roman"/>
+                <w:sz w:val="20"/>
+                <w:szCs w:val="20"/>
+              </w:rPr>
+              <w:t>Edit</w:t>
+            </w:r>
+            <w:r>
+              <w:rPr>
+                <w:rFonts w:ascii="Times New Roman" w:hAnsi="Times New Roman" w:cs="Times New Roman"/>
+                <w:sz w:val="20"/>
+                <w:szCs w:val="20"/>
+              </w:rPr>
+              <w:t xml:space="preserve"> Chapter</w:t>
+            </w:r>
+            <w:r>
+              <w:rPr>
+                <w:rFonts w:ascii="Times New Roman" w:hAnsi="Times New Roman" w:cs="Times New Roman"/>
+                <w:sz w:val="20"/>
+                <w:szCs w:val="20"/>
+                <w:lang w:eastAsia="zh-CN"/>
+              </w:rPr>
+              <w:t xml:space="preserve"> </w:t>
+            </w:r>
+            <w:r>
+              <w:rPr>
+                <w:rFonts w:ascii="Times New Roman" w:hAnsi="Times New Roman" w:cs="Times New Roman"/>
+                <w:sz w:val="20"/>
+                <w:szCs w:val="20"/>
+              </w:rPr>
+              <w:t>III | Specific Requirement</w:t>
+            </w:r>
+            <w:r>
+              <w:rPr>
+                <w:rFonts w:ascii="Times New Roman" w:hAnsi="Times New Roman" w:cs="Times New Roman"/>
+                <w:sz w:val="20"/>
+                <w:szCs w:val="20"/>
+              </w:rPr>
+              <w:br/>
+              <w:t xml:space="preserve">    - Use Case</w:t>
+            </w:r>
+            <w:r>
+              <w:rPr>
+                <w:rFonts w:ascii="Times New Roman" w:hAnsi="Times New Roman" w:cs="Times New Roman"/>
+                <w:sz w:val="20"/>
+                <w:szCs w:val="20"/>
+              </w:rPr>
+              <w:br/>
+              <w:t>-</w:t>
+            </w:r>
+            <w:r>
+              <w:rPr>
+                <w:rFonts w:ascii="Times New Roman" w:hAnsi="Times New Roman" w:cs="Times New Roman"/>
+                <w:sz w:val="20"/>
+                <w:szCs w:val="20"/>
+                <w:lang w:eastAsia="zh-CN"/>
+              </w:rPr>
+              <w:t xml:space="preserve"> </w:t>
+            </w:r>
+            <w:r>
+              <w:rPr>
+                <w:rFonts w:ascii="Times New Roman" w:hAnsi="Times New Roman" w:cs="Times New Roman"/>
+                <w:sz w:val="20"/>
+                <w:szCs w:val="20"/>
+              </w:rPr>
+              <w:t>Edit</w:t>
+            </w:r>
+            <w:r>
+              <w:rPr>
+                <w:rFonts w:ascii="Times New Roman" w:hAnsi="Times New Roman" w:cs="Times New Roman"/>
+                <w:sz w:val="20"/>
+                <w:szCs w:val="20"/>
+              </w:rPr>
+              <w:t xml:space="preserve"> Chapter IV | Software Requirement Specification</w:t>
+            </w:r>
+          </w:p>
+          <w:p>
+            <w:pPr>
+              <w:rPr>
+                <w:rFonts w:ascii="Times New Roman" w:hAnsi="Times New Roman" w:cs="Times New Roman"/>
+                <w:sz w:val="20"/>
+                <w:szCs w:val="20"/>
+              </w:rPr>
+            </w:pPr>
+            <w:r>
+              <w:rPr>
+                <w:rFonts w:ascii="Times New Roman" w:hAnsi="Times New Roman" w:cs="Times New Roman"/>
+                <w:sz w:val="20"/>
+                <w:szCs w:val="20"/>
+              </w:rPr>
+              <w:t>- Edit UC</w:t>
+            </w:r>
+          </w:p>
+        </w:tc>
+        <w:tc>
+          <w:tcPr>
+            <w:tcW w:w="963" w:type="dxa"/>
+            <w:noWrap/>
+          </w:tcPr>
+          <w:p>
+            <w:pPr>
+              <w:jc w:val="center"/>
+              <w:rPr>
+                <w:rFonts w:ascii="Times New Roman" w:hAnsi="Times New Roman" w:cs="Times New Roman"/>
+                <w:sz w:val="20"/>
+                <w:szCs w:val="20"/>
+              </w:rPr>
+            </w:pPr>
+            <w:r>
+              <w:rPr>
+                <w:rFonts w:ascii="Times New Roman" w:hAnsi="Times New Roman" w:cs="Times New Roman"/>
+                <w:sz w:val="20"/>
+                <w:szCs w:val="20"/>
+              </w:rPr>
+              <w:t>Draft</w:t>
+            </w:r>
+          </w:p>
+        </w:tc>
+        <w:tc>
+          <w:tcPr>
+            <w:tcW w:w="851" w:type="dxa"/>
+            <w:noWrap/>
+          </w:tcPr>
+          <w:p>
+            <w:pPr>
+              <w:jc w:val="thaiDistribute"/>
+              <w:rPr>
+                <w:rFonts w:ascii="Times New Roman" w:hAnsi="Times New Roman" w:cs="Times New Roman"/>
+                <w:sz w:val="20"/>
+                <w:szCs w:val="20"/>
+                <w:lang w:eastAsia="zh-CN"/>
+              </w:rPr>
+            </w:pPr>
+            <w:r>
+              <w:rPr>
+                <w:rFonts w:ascii="Times New Roman" w:hAnsi="Times New Roman" w:cs="Times New Roman"/>
+                <w:sz w:val="20"/>
+                <w:szCs w:val="20"/>
+                <w:lang w:eastAsia="zh-CN"/>
+              </w:rPr>
+              <w:t>07</w:t>
+            </w:r>
+            <w:r>
+              <w:rPr>
+                <w:rFonts w:ascii="Times New Roman" w:hAnsi="Times New Roman" w:cs="Times New Roman"/>
+                <w:sz w:val="20"/>
+                <w:szCs w:val="20"/>
+              </w:rPr>
+              <w:t>-0</w:t>
+            </w:r>
+            <w:r>
+              <w:rPr>
+                <w:rFonts w:ascii="Times New Roman" w:hAnsi="Times New Roman" w:cs="Times New Roman"/>
+                <w:sz w:val="20"/>
+                <w:szCs w:val="20"/>
+              </w:rPr>
+              <w:t>3</w:t>
+            </w:r>
+            <w:r>
+              <w:rPr>
+                <w:rFonts w:ascii="Times New Roman" w:hAnsi="Times New Roman" w:cs="Times New Roman"/>
+                <w:sz w:val="20"/>
+                <w:szCs w:val="20"/>
+              </w:rPr>
+              <w:t>-201</w:t>
+            </w:r>
+            <w:r>
+              <w:rPr>
+                <w:rFonts w:ascii="Times New Roman" w:hAnsi="Times New Roman" w:cs="Times New Roman"/>
+                <w:sz w:val="20"/>
+                <w:szCs w:val="20"/>
+                <w:lang w:eastAsia="zh-CN"/>
+              </w:rPr>
+              <w:t>7</w:t>
+            </w:r>
+          </w:p>
+        </w:tc>
+        <w:tc>
+          <w:tcPr>
+            <w:tcW w:w="850" w:type="dxa"/>
+            <w:noWrap/>
+          </w:tcPr>
+          <w:p>
+            <w:pPr>
+              <w:jc w:val="center"/>
+              <w:rPr>
+                <w:rFonts w:ascii="Times New Roman" w:hAnsi="Times New Roman" w:cs="Times New Roman"/>
+                <w:sz w:val="20"/>
+                <w:szCs w:val="20"/>
+                <w:lang w:eastAsia="zh-CN"/>
+              </w:rPr>
+            </w:pPr>
+            <w:r>
+              <w:rPr>
+                <w:rFonts w:ascii="Times New Roman" w:hAnsi="Times New Roman" w:cs="Times New Roman"/>
+                <w:sz w:val="20"/>
+                <w:szCs w:val="20"/>
+                <w:lang w:eastAsia="zh-CN"/>
+              </w:rPr>
+              <w:t>PS,VI</w:t>
+            </w:r>
+          </w:p>
+        </w:tc>
+        <w:tc>
+          <w:tcPr>
+            <w:tcW w:w="857" w:type="dxa"/>
+          </w:tcPr>
+          <w:p>
+            <w:pPr>
+              <w:jc w:val="center"/>
+              <w:rPr>
+                <w:rFonts w:ascii="Times New Roman" w:hAnsi="Times New Roman" w:cs="Times New Roman"/>
+                <w:sz w:val="20"/>
+                <w:szCs w:val="20"/>
+                <w:lang w:eastAsia="zh-CN"/>
+              </w:rPr>
+            </w:pPr>
+            <w:r>
+              <w:rPr>
+                <w:rFonts w:ascii="Times New Roman" w:hAnsi="Times New Roman" w:cs="Times New Roman"/>
+                <w:sz w:val="20"/>
+                <w:szCs w:val="20"/>
+                <w:lang w:eastAsia="zh-CN"/>
+              </w:rPr>
+              <w:t>PS,VI</w:t>
+            </w:r>
+          </w:p>
+        </w:tc>
+        <w:tc>
+          <w:tcPr>
+            <w:tcW w:w="990" w:type="dxa"/>
+          </w:tcPr>
+          <w:p>
+            <w:pPr>
+              <w:jc w:val="center"/>
+              <w:rPr>
+                <w:rFonts w:ascii="Times New Roman" w:hAnsi="Times New Roman" w:cs="Times New Roman"/>
+                <w:sz w:val="20"/>
+                <w:szCs w:val="20"/>
+                <w:lang w:eastAsia="zh-CN"/>
+              </w:rPr>
+            </w:pPr>
+            <w:r>
+              <w:rPr>
+                <w:rFonts w:ascii="Times New Roman" w:hAnsi="Times New Roman" w:cs="Times New Roman"/>
+                <w:sz w:val="20"/>
+                <w:szCs w:val="20"/>
+                <w:lang w:eastAsia="zh-CN"/>
+              </w:rPr>
+              <w:t>PS,VI</w:t>
+            </w:r>
           </w:p>
         </w:tc>
       </w:tr>
@@ -3336,6 +3058,41 @@
           <w:rFonts w:ascii="Times New Roman" w:hAnsi="Times New Roman" w:cs="Times New Roman"/>
         </w:rPr>
       </w:pPr>
+    </w:p>
+    <w:p>
+      <w:pPr>
+        <w:rPr>
+          <w:rFonts w:ascii="Times New Roman" w:hAnsi="Times New Roman" w:cs="Times New Roman"/>
+          <w:b/>
+          <w:bCs/>
+        </w:rPr>
+      </w:pPr>
+      <w:r>
+        <w:rPr>
+          <w:rFonts w:ascii="Times New Roman" w:hAnsi="Times New Roman" w:cs="Times New Roman"/>
+          <w:b/>
+          <w:bCs/>
+        </w:rPr>
+        <w:t>*PS = Phinthip Samutloiwon</w:t>
+      </w:r>
+      <w:r>
+        <w:rPr>
+          <w:rFonts w:ascii="Times New Roman" w:hAnsi="Times New Roman" w:cs="Times New Roman"/>
+          <w:b/>
+          <w:bCs/>
+        </w:rPr>
+        <w:br/>
+        <w:t>*VI = Veerapat In-ongkarn</w:t>
+      </w:r>
+      <w:r>
+        <w:rPr>
+          <w:rFonts w:ascii="Times New Roman" w:hAnsi="Times New Roman" w:cs="Times New Roman"/>
+          <w:b/>
+          <w:bCs/>
+        </w:rPr>
+        <w:br/>
+        <w:t>*PSU= Prompong Sugunnasil</w:t>
+      </w:r>
     </w:p>
     <w:p>
       <w:pPr>
@@ -3421,7 +3178,6 @@
           <w:docPartUnique/>
         </w:docPartObj>
       </w:sdtPr>
-      <w:sdtEndPr/>
       <w:sdtContent>
         <w:p>
           <w:pPr>
@@ -4734,8 +4490,6 @@
               <w:rPr>
                 <w:rStyle w:val="Hyperlink"/>
                 <w:rFonts w:ascii="Times New Roman" w:hAnsi="Times New Roman" w:cs="Times New Roman"/>
-                <w:b/>
-                <w:bCs/>
                 <w:noProof/>
               </w:rPr>
               <w:t>Chapter IV | Requirement Specification</w:t>
@@ -4893,8 +4647,6 @@
               <w:rPr>
                 <w:rStyle w:val="Hyperlink"/>
                 <w:rFonts w:ascii="Times New Roman" w:hAnsi="Times New Roman" w:cs="Times New Roman"/>
-                <w:b/>
-                <w:bCs/>
                 <w:noProof/>
               </w:rPr>
               <w:t>4.2</w:t>
@@ -4910,8 +4662,6 @@
               <w:rPr>
                 <w:rStyle w:val="Hyperlink"/>
                 <w:rFonts w:ascii="Times New Roman" w:hAnsi="Times New Roman" w:cs="Times New Roman"/>
-                <w:b/>
-                <w:bCs/>
                 <w:noProof/>
               </w:rPr>
               <w:t>Use case description</w:t>
@@ -6534,7 +6284,7 @@
           <w:szCs w:val="36"/>
         </w:rPr>
       </w:pPr>
-      <w:bookmarkStart w:id="92" w:name="_Toc476678721"/>
+      <w:bookmarkStart w:id="1" w:name="_Toc476678721"/>
       <w:r>
         <w:rPr>
           <w:rFonts w:ascii="Times New Roman" w:hAnsi="Times New Roman" w:cs="Times New Roman"/>
@@ -6547,7 +6297,7 @@
         <w:lastRenderedPageBreak/>
         <w:t>Chapter I | Introduction</w:t>
       </w:r>
-      <w:bookmarkEnd w:id="92"/>
+      <w:bookmarkEnd w:id="1"/>
     </w:p>
     <w:p>
       <w:pPr>
@@ -6565,7 +6315,7 @@
           <w:szCs w:val="32"/>
         </w:rPr>
       </w:pPr>
-      <w:bookmarkStart w:id="93" w:name="_Toc476678722"/>
+      <w:bookmarkStart w:id="2" w:name="_Toc476678722"/>
       <w:r>
         <w:rPr>
           <w:rFonts w:ascii="Times New Roman" w:hAnsi="Times New Roman" w:cs="Times New Roman"/>
@@ -6588,7 +6338,7 @@
         </w:rPr>
         <w:t>urpose</w:t>
       </w:r>
-      <w:bookmarkEnd w:id="93"/>
+      <w:bookmarkEnd w:id="2"/>
     </w:p>
     <w:p>
       <w:pPr>
@@ -6792,7 +6542,7 @@
           <w:szCs w:val="32"/>
         </w:rPr>
       </w:pPr>
-      <w:bookmarkStart w:id="94" w:name="_Toc476678723"/>
+      <w:bookmarkStart w:id="3" w:name="_Toc476678723"/>
       <w:r>
         <w:rPr>
           <w:rFonts w:ascii="Times New Roman" w:hAnsi="Times New Roman" w:cs="Times New Roman"/>
@@ -6815,7 +6565,7 @@
         </w:rPr>
         <w:t>Scope</w:t>
       </w:r>
-      <w:bookmarkEnd w:id="94"/>
+      <w:bookmarkEnd w:id="3"/>
     </w:p>
     <w:p>
       <w:pPr>
@@ -7062,7 +6812,7 @@
           <w:szCs w:val="32"/>
         </w:rPr>
       </w:pPr>
-      <w:bookmarkStart w:id="95" w:name="_Toc476678724"/>
+      <w:bookmarkStart w:id="4" w:name="_Toc476678724"/>
       <w:r>
         <w:rPr>
           <w:rFonts w:ascii="Times New Roman" w:hAnsi="Times New Roman" w:cs="Times New Roman"/>
@@ -7074,7 +6824,7 @@
         </w:rPr>
         <w:t>Acronyms and definitions Acronyms</w:t>
       </w:r>
-      <w:bookmarkEnd w:id="95"/>
+      <w:bookmarkEnd w:id="4"/>
     </w:p>
     <w:p>
       <w:pPr>
@@ -7341,7 +7091,7 @@
           <w:szCs w:val="32"/>
         </w:rPr>
       </w:pPr>
-      <w:bookmarkStart w:id="96" w:name="_Toc476678725"/>
+      <w:bookmarkStart w:id="5" w:name="_Toc476678725"/>
       <w:r>
         <w:rPr>
           <w:rFonts w:ascii="Times New Roman" w:hAnsi="Times New Roman" w:cs="Times New Roman"/>
@@ -7364,7 +7114,7 @@
         </w:rPr>
         <w:t>s</w:t>
       </w:r>
-      <w:bookmarkEnd w:id="96"/>
+      <w:bookmarkEnd w:id="5"/>
     </w:p>
     <w:tbl>
       <w:tblPr>
@@ -7439,7 +7189,6 @@
                 <w:id w:val="-758512327"/>
                 <w:citation/>
               </w:sdtPr>
-              <w:sdtEndPr/>
               <w:sdtContent>
                 <w:r>
                   <w:rPr>
@@ -7558,7 +7307,6 @@
                 <w:id w:val="498083708"/>
                 <w:citation/>
               </w:sdtPr>
-              <w:sdtEndPr/>
               <w:sdtContent>
                 <w:r>
                   <w:rPr>
@@ -7695,7 +7443,6 @@
                 <w:id w:val="-580123"/>
                 <w:citation/>
               </w:sdtPr>
-              <w:sdtEndPr/>
               <w:sdtContent>
                 <w:r>
                   <w:rPr>
@@ -7824,7 +7571,6 @@
                 <w:id w:val="-483232936"/>
                 <w:citation/>
               </w:sdtPr>
-              <w:sdtEndPr/>
               <w:sdtContent>
                 <w:r>
                   <w:rPr>
@@ -7943,7 +7689,6 @@
                 <w:id w:val="1208455601"/>
                 <w:citation/>
               </w:sdtPr>
-              <w:sdtEndPr/>
               <w:sdtContent>
                 <w:r>
                   <w:rPr>
@@ -8054,7 +7799,6 @@
                 <w:id w:val="1692101876"/>
                 <w:citation/>
               </w:sdtPr>
-              <w:sdtEndPr/>
               <w:sdtContent>
                 <w:r>
                   <w:rPr>
@@ -8142,7 +7886,7 @@
           <w:szCs w:val="36"/>
         </w:rPr>
       </w:pPr>
-      <w:bookmarkStart w:id="97" w:name="_Toc476678726"/>
+      <w:bookmarkStart w:id="6" w:name="_Toc476678726"/>
       <w:r>
         <w:rPr>
           <w:rFonts w:ascii="Times New Roman" w:hAnsi="Times New Roman" w:cs="Times New Roman"/>
@@ -8155,7 +7899,7 @@
         <w:lastRenderedPageBreak/>
         <w:t>Chapter II | Overall Description</w:t>
       </w:r>
-      <w:bookmarkEnd w:id="97"/>
+      <w:bookmarkEnd w:id="6"/>
     </w:p>
     <w:p>
       <w:pPr>
@@ -8174,7 +7918,7 @@
           <w:szCs w:val="32"/>
         </w:rPr>
       </w:pPr>
-      <w:bookmarkStart w:id="98" w:name="_Toc476678727"/>
+      <w:bookmarkStart w:id="7" w:name="_Toc476678727"/>
       <w:r>
         <w:rPr>
           <w:rFonts w:ascii="Times New Roman" w:hAnsi="Times New Roman" w:cs="Times New Roman"/>
@@ -8186,7 +7930,7 @@
         </w:rPr>
         <w:t>Product perspective</w:t>
       </w:r>
-      <w:bookmarkEnd w:id="98"/>
+      <w:bookmarkEnd w:id="7"/>
     </w:p>
     <w:p>
       <w:pPr>
@@ -8264,7 +8008,7 @@
           <w:szCs w:val="32"/>
         </w:rPr>
       </w:pPr>
-      <w:bookmarkStart w:id="99" w:name="_Toc476678728"/>
+      <w:bookmarkStart w:id="8" w:name="_Toc476678728"/>
       <w:r>
         <w:rPr>
           <w:rFonts w:ascii="Times New Roman" w:hAnsi="Times New Roman" w:cs="Times New Roman"/>
@@ -8287,7 +8031,7 @@
         </w:rPr>
         <w:t>Functions</w:t>
       </w:r>
-      <w:bookmarkEnd w:id="99"/>
+      <w:bookmarkEnd w:id="8"/>
     </w:p>
     <w:p>
       <w:pPr>
@@ -8333,7 +8077,7 @@
           <w:szCs w:val="32"/>
         </w:rPr>
       </w:pPr>
-      <w:bookmarkStart w:id="100" w:name="_Toc476678729"/>
+      <w:bookmarkStart w:id="9" w:name="_Toc476678729"/>
       <w:r>
         <w:rPr>
           <w:rFonts w:ascii="Times New Roman" w:hAnsi="Times New Roman" w:cs="Times New Roman"/>
@@ -8345,7 +8089,7 @@
         </w:rPr>
         <w:t>User Characteristic</w:t>
       </w:r>
-      <w:bookmarkEnd w:id="100"/>
+      <w:bookmarkEnd w:id="9"/>
     </w:p>
     <w:p>
       <w:pPr>
@@ -8521,7 +8265,7 @@
           <w:szCs w:val="32"/>
         </w:rPr>
       </w:pPr>
-      <w:bookmarkStart w:id="101" w:name="_Toc476678730"/>
+      <w:bookmarkStart w:id="10" w:name="_Toc476678730"/>
       <w:r>
         <w:rPr>
           <w:rFonts w:ascii="Times New Roman" w:hAnsi="Times New Roman" w:cs="Times New Roman"/>
@@ -8533,7 +8277,7 @@
         </w:rPr>
         <w:t>Operation Environment</w:t>
       </w:r>
-      <w:bookmarkEnd w:id="101"/>
+      <w:bookmarkEnd w:id="10"/>
     </w:p>
     <w:p>
       <w:pPr>
@@ -8580,7 +8324,7 @@
           <w:szCs w:val="32"/>
         </w:rPr>
       </w:pPr>
-      <w:bookmarkStart w:id="102" w:name="_Toc476678731"/>
+      <w:bookmarkStart w:id="11" w:name="_Toc476678731"/>
       <w:r>
         <w:rPr>
           <w:rFonts w:ascii="Times New Roman" w:hAnsi="Times New Roman" w:cs="Times New Roman"/>
@@ -8603,7 +8347,7 @@
         </w:rPr>
         <w:t>constants</w:t>
       </w:r>
-      <w:bookmarkEnd w:id="102"/>
+      <w:bookmarkEnd w:id="11"/>
     </w:p>
     <w:p>
       <w:pPr>
@@ -8733,7 +8477,7 @@
           <w:szCs w:val="36"/>
         </w:rPr>
       </w:pPr>
-      <w:bookmarkStart w:id="103" w:name="_Toc476678732"/>
+      <w:bookmarkStart w:id="12" w:name="_Toc476678732"/>
       <w:r>
         <w:rPr>
           <w:rFonts w:ascii="Times New Roman" w:hAnsi="Times New Roman" w:cs="Times New Roman"/>
@@ -8757,7 +8501,7 @@
         </w:rPr>
         <w:t>Software Requirement Specification</w:t>
       </w:r>
-      <w:bookmarkEnd w:id="103"/>
+      <w:bookmarkEnd w:id="12"/>
     </w:p>
     <w:p>
       <w:pPr>
@@ -8775,7 +8519,7 @@
           <w:szCs w:val="32"/>
         </w:rPr>
       </w:pPr>
-      <w:bookmarkStart w:id="104" w:name="_Toc476678733"/>
+      <w:bookmarkStart w:id="13" w:name="_Toc476678733"/>
       <w:r>
         <w:rPr>
           <w:rFonts w:ascii="Times New Roman" w:hAnsi="Times New Roman" w:cs="Times New Roman"/>
@@ -8809,7 +8553,7 @@
         </w:rPr>
         <w:t>s</w:t>
       </w:r>
-      <w:bookmarkEnd w:id="104"/>
+      <w:bookmarkEnd w:id="13"/>
       <w:r>
         <w:rPr>
           <w:rFonts w:ascii="Times New Roman" w:hAnsi="Times New Roman" w:cs="Times New Roman"/>
@@ -9925,7 +9669,7 @@
           <w:color w:val="auto"/>
         </w:rPr>
       </w:pPr>
-      <w:bookmarkStart w:id="105" w:name="_Toc476678734"/>
+      <w:bookmarkStart w:id="14" w:name="_Toc476678734"/>
       <w:r>
         <w:rPr>
           <w:rFonts w:ascii="Times New Roman" w:hAnsi="Times New Roman" w:cs="Times New Roman"/>
@@ -9937,7 +9681,7 @@
         </w:rPr>
         <w:t>System requirements</w:t>
       </w:r>
-      <w:bookmarkEnd w:id="105"/>
+      <w:bookmarkEnd w:id="14"/>
     </w:p>
     <w:p>
       <w:pPr>
@@ -12931,7 +12675,7 @@
           <w:szCs w:val="32"/>
         </w:rPr>
       </w:pPr>
-      <w:bookmarkStart w:id="106" w:name="_Toc476678735"/>
+      <w:bookmarkStart w:id="15" w:name="_Toc476678735"/>
       <w:r>
         <w:rPr>
           <w:rFonts w:ascii="Times New Roman" w:hAnsi="Times New Roman" w:cs="Times New Roman"/>
@@ -12943,7 +12687,7 @@
         </w:rPr>
         <w:t>User requirement specification with system requirement specification</w:t>
       </w:r>
-      <w:bookmarkEnd w:id="106"/>
+      <w:bookmarkEnd w:id="15"/>
     </w:p>
     <w:p>
       <w:pPr>
@@ -18982,7 +18726,7 @@
           <w:szCs w:val="36"/>
         </w:rPr>
       </w:pPr>
-      <w:bookmarkStart w:id="107" w:name="_Toc476678736"/>
+      <w:bookmarkStart w:id="16" w:name="_Toc476678736"/>
       <w:r>
         <w:rPr>
           <w:rFonts w:ascii="Times New Roman" w:hAnsi="Times New Roman" w:cs="Times New Roman"/>
@@ -18995,7 +18739,7 @@
         <w:lastRenderedPageBreak/>
         <w:t>Chapter IV | Requirement Specification</w:t>
       </w:r>
-      <w:bookmarkEnd w:id="107"/>
+      <w:bookmarkEnd w:id="16"/>
     </w:p>
     <w:p>
       <w:pPr>
@@ -19013,7 +18757,7 @@
           <w:szCs w:val="32"/>
         </w:rPr>
       </w:pPr>
-      <w:bookmarkStart w:id="108" w:name="_Toc476678737"/>
+      <w:bookmarkStart w:id="17" w:name="_Toc476678737"/>
       <w:r>
         <w:rPr>
           <w:rFonts w:ascii="Times New Roman" w:hAnsi="Times New Roman" w:cs="Times New Roman"/>
@@ -19025,7 +18769,7 @@
         </w:rPr>
         <w:t>Use case diagram</w:t>
       </w:r>
-      <w:bookmarkEnd w:id="108"/>
+      <w:bookmarkEnd w:id="17"/>
     </w:p>
     <w:p>
       <w:pPr>
@@ -19148,7 +18892,7 @@
           <w:szCs w:val="32"/>
         </w:rPr>
       </w:pPr>
-      <w:bookmarkStart w:id="109" w:name="_Toc476678738"/>
+      <w:bookmarkStart w:id="18" w:name="_Toc476678738"/>
       <w:r>
         <w:rPr>
           <w:rFonts w:ascii="Times New Roman" w:hAnsi="Times New Roman" w:cs="Times New Roman"/>
@@ -19160,7 +18904,7 @@
         </w:rPr>
         <w:t>Use case description</w:t>
       </w:r>
-      <w:bookmarkEnd w:id="109"/>
+      <w:bookmarkEnd w:id="18"/>
     </w:p>
     <w:p>
       <w:pPr>
@@ -19244,7 +18988,7 @@
                 <w:color w:val="auto"/>
               </w:rPr>
             </w:pPr>
-            <w:bookmarkStart w:id="110" w:name="_Toc476678739"/>
+            <w:bookmarkStart w:id="19" w:name="_Toc476678739"/>
             <w:r>
               <w:rPr>
                 <w:rFonts w:ascii="Times New Roman" w:hAnsi="Times New Roman" w:cs="Times New Roman"/>
@@ -19252,7 +18996,7 @@
               </w:rPr>
               <w:t>UC-01</w:t>
             </w:r>
-            <w:bookmarkEnd w:id="110"/>
+            <w:bookmarkEnd w:id="19"/>
           </w:p>
         </w:tc>
       </w:tr>
@@ -21313,7 +21057,7 @@
                 <w:color w:val="auto"/>
               </w:rPr>
             </w:pPr>
-            <w:bookmarkStart w:id="111" w:name="_Toc476678740"/>
+            <w:bookmarkStart w:id="20" w:name="_Toc476678740"/>
             <w:r>
               <w:rPr>
                 <w:rFonts w:ascii="Times New Roman" w:hAnsi="Times New Roman" w:cs="Times New Roman"/>
@@ -21321,7 +21065,7 @@
               </w:rPr>
               <w:t>UC-02</w:t>
             </w:r>
-            <w:bookmarkEnd w:id="111"/>
+            <w:bookmarkEnd w:id="20"/>
           </w:p>
         </w:tc>
       </w:tr>
@@ -22921,7 +22665,7 @@
                 <w:color w:val="auto"/>
               </w:rPr>
             </w:pPr>
-            <w:bookmarkStart w:id="112" w:name="_Toc476678741"/>
+            <w:bookmarkStart w:id="21" w:name="_Toc476678741"/>
             <w:r>
               <w:rPr>
                 <w:rFonts w:ascii="Times New Roman" w:hAnsi="Times New Roman" w:cs="Times New Roman"/>
@@ -22929,7 +22673,7 @@
               </w:rPr>
               <w:t>UC-03</w:t>
             </w:r>
-            <w:bookmarkEnd w:id="112"/>
+            <w:bookmarkEnd w:id="21"/>
           </w:p>
         </w:tc>
       </w:tr>
@@ -24065,7 +23809,7 @@
                 <w:color w:val="auto"/>
               </w:rPr>
             </w:pPr>
-            <w:bookmarkStart w:id="113" w:name="_Toc476678742"/>
+            <w:bookmarkStart w:id="22" w:name="_Toc476678742"/>
             <w:r>
               <w:rPr>
                 <w:rFonts w:ascii="Times New Roman" w:hAnsi="Times New Roman" w:cs="Times New Roman"/>
@@ -24073,7 +23817,7 @@
               </w:rPr>
               <w:t>UC-04</w:t>
             </w:r>
-            <w:bookmarkEnd w:id="113"/>
+            <w:bookmarkEnd w:id="22"/>
           </w:p>
         </w:tc>
       </w:tr>
@@ -24978,7 +24722,7 @@
                 <w:color w:val="auto"/>
               </w:rPr>
             </w:pPr>
-            <w:bookmarkStart w:id="114" w:name="_Toc476678743"/>
+            <w:bookmarkStart w:id="23" w:name="_Toc476678743"/>
             <w:r>
               <w:rPr>
                 <w:rFonts w:ascii="Times New Roman" w:hAnsi="Times New Roman" w:cs="Times New Roman"/>
@@ -24986,7 +24730,7 @@
               </w:rPr>
               <w:t>UC-05</w:t>
             </w:r>
-            <w:bookmarkEnd w:id="114"/>
+            <w:bookmarkEnd w:id="23"/>
           </w:p>
         </w:tc>
       </w:tr>
@@ -25949,7 +25693,7 @@
                 <w:color w:val="auto"/>
               </w:rPr>
             </w:pPr>
-            <w:bookmarkStart w:id="115" w:name="_Toc476678744"/>
+            <w:bookmarkStart w:id="24" w:name="_Toc476678744"/>
             <w:r>
               <w:rPr>
                 <w:rFonts w:ascii="Times New Roman" w:hAnsi="Times New Roman" w:cs="Times New Roman"/>
@@ -25957,7 +25701,7 @@
               </w:rPr>
               <w:t>UC-06</w:t>
             </w:r>
-            <w:bookmarkEnd w:id="115"/>
+            <w:bookmarkEnd w:id="24"/>
           </w:p>
         </w:tc>
       </w:tr>
@@ -26997,7 +26741,7 @@
                 <w:color w:val="auto"/>
               </w:rPr>
             </w:pPr>
-            <w:bookmarkStart w:id="116" w:name="_Toc476678745"/>
+            <w:bookmarkStart w:id="25" w:name="_Toc476678745"/>
             <w:r>
               <w:rPr>
                 <w:rFonts w:ascii="Times New Roman" w:hAnsi="Times New Roman" w:cs="Times New Roman"/>
@@ -27005,7 +26749,7 @@
               </w:rPr>
               <w:t>UC-07</w:t>
             </w:r>
-            <w:bookmarkEnd w:id="116"/>
+            <w:bookmarkEnd w:id="25"/>
           </w:p>
         </w:tc>
       </w:tr>
@@ -27929,7 +27673,7 @@
                 <w:color w:val="auto"/>
               </w:rPr>
             </w:pPr>
-            <w:bookmarkStart w:id="117" w:name="_Toc476678746"/>
+            <w:bookmarkStart w:id="26" w:name="_Toc476678746"/>
             <w:r>
               <w:rPr>
                 <w:rFonts w:ascii="Times New Roman" w:hAnsi="Times New Roman" w:cs="Times New Roman"/>
@@ -27937,7 +27681,7 @@
               </w:rPr>
               <w:t>UC-08</w:t>
             </w:r>
-            <w:bookmarkEnd w:id="117"/>
+            <w:bookmarkEnd w:id="26"/>
           </w:p>
         </w:tc>
       </w:tr>
@@ -28965,7 +28709,7 @@
                 <w:color w:val="auto"/>
               </w:rPr>
             </w:pPr>
-            <w:bookmarkStart w:id="118" w:name="_Toc476678747"/>
+            <w:bookmarkStart w:id="27" w:name="_Toc476678747"/>
             <w:r>
               <w:rPr>
                 <w:rFonts w:ascii="Times New Roman" w:hAnsi="Times New Roman" w:cs="Times New Roman"/>
@@ -28973,7 +28717,7 @@
               </w:rPr>
               <w:t>UC-09</w:t>
             </w:r>
-            <w:bookmarkEnd w:id="118"/>
+            <w:bookmarkEnd w:id="27"/>
           </w:p>
         </w:tc>
       </w:tr>
@@ -29938,7 +29682,7 @@
                 <w:color w:val="auto"/>
               </w:rPr>
             </w:pPr>
-            <w:bookmarkStart w:id="119" w:name="_Toc476678748"/>
+            <w:bookmarkStart w:id="28" w:name="_Toc476678748"/>
             <w:r>
               <w:rPr>
                 <w:rFonts w:ascii="Times New Roman" w:hAnsi="Times New Roman" w:cs="Times New Roman"/>
@@ -29946,7 +29690,7 @@
               </w:rPr>
               <w:t>UC-10</w:t>
             </w:r>
-            <w:bookmarkEnd w:id="119"/>
+            <w:bookmarkEnd w:id="28"/>
           </w:p>
         </w:tc>
       </w:tr>
@@ -30952,7 +30696,7 @@
                 <w:color w:val="auto"/>
               </w:rPr>
             </w:pPr>
-            <w:bookmarkStart w:id="120" w:name="_Toc476678749"/>
+            <w:bookmarkStart w:id="29" w:name="_Toc476678749"/>
             <w:r>
               <w:rPr>
                 <w:rFonts w:ascii="Times New Roman" w:hAnsi="Times New Roman" w:cs="Times New Roman"/>
@@ -30960,7 +30704,7 @@
               </w:rPr>
               <w:t>UC-11</w:t>
             </w:r>
-            <w:bookmarkEnd w:id="120"/>
+            <w:bookmarkEnd w:id="29"/>
           </w:p>
         </w:tc>
       </w:tr>
@@ -31903,7 +31647,7 @@
                 <w:color w:val="auto"/>
               </w:rPr>
             </w:pPr>
-            <w:bookmarkStart w:id="121" w:name="_Toc476678750"/>
+            <w:bookmarkStart w:id="30" w:name="_Toc476678750"/>
             <w:r>
               <w:rPr>
                 <w:rFonts w:ascii="Times New Roman" w:hAnsi="Times New Roman" w:cs="Times New Roman"/>
@@ -31911,7 +31655,7 @@
               </w:rPr>
               <w:t>UC-12</w:t>
             </w:r>
-            <w:bookmarkEnd w:id="121"/>
+            <w:bookmarkEnd w:id="30"/>
           </w:p>
         </w:tc>
       </w:tr>
@@ -32854,7 +32598,7 @@
                 <w:color w:val="auto"/>
               </w:rPr>
             </w:pPr>
-            <w:bookmarkStart w:id="122" w:name="_Toc476678751"/>
+            <w:bookmarkStart w:id="31" w:name="_Toc476678751"/>
             <w:r>
               <w:rPr>
                 <w:rFonts w:ascii="Times New Roman" w:hAnsi="Times New Roman" w:cs="Times New Roman"/>
@@ -32862,7 +32606,7 @@
               </w:rPr>
               <w:t>UC-13</w:t>
             </w:r>
-            <w:bookmarkEnd w:id="122"/>
+            <w:bookmarkEnd w:id="31"/>
           </w:p>
         </w:tc>
       </w:tr>
@@ -34037,7 +33781,7 @@
                 <w:color w:val="auto"/>
               </w:rPr>
             </w:pPr>
-            <w:bookmarkStart w:id="123" w:name="_Toc476678752"/>
+            <w:bookmarkStart w:id="32" w:name="_Toc476678752"/>
             <w:r>
               <w:rPr>
                 <w:rFonts w:ascii="Times New Roman" w:hAnsi="Times New Roman" w:cs="Times New Roman"/>
@@ -34045,7 +33789,7 @@
               </w:rPr>
               <w:t>UC-14</w:t>
             </w:r>
-            <w:bookmarkEnd w:id="123"/>
+            <w:bookmarkEnd w:id="32"/>
           </w:p>
         </w:tc>
       </w:tr>
@@ -34964,7 +34708,7 @@
                 <w:color w:val="auto"/>
               </w:rPr>
             </w:pPr>
-            <w:bookmarkStart w:id="124" w:name="_Toc476678753"/>
+            <w:bookmarkStart w:id="33" w:name="_Toc476678753"/>
             <w:r>
               <w:rPr>
                 <w:rFonts w:ascii="Times New Roman" w:hAnsi="Times New Roman" w:cs="Times New Roman"/>
@@ -34972,7 +34716,7 @@
               </w:rPr>
               <w:t>UC-15</w:t>
             </w:r>
-            <w:bookmarkEnd w:id="124"/>
+            <w:bookmarkEnd w:id="33"/>
           </w:p>
         </w:tc>
       </w:tr>
@@ -35997,7 +35741,7 @@
                 <w:color w:val="auto"/>
               </w:rPr>
             </w:pPr>
-            <w:bookmarkStart w:id="125" w:name="_Toc476678754"/>
+            <w:bookmarkStart w:id="34" w:name="_Toc476678754"/>
             <w:r>
               <w:rPr>
                 <w:rFonts w:ascii="Times New Roman" w:hAnsi="Times New Roman" w:cs="Times New Roman"/>
@@ -36005,7 +35749,7 @@
               </w:rPr>
               <w:t>UC-16</w:t>
             </w:r>
-            <w:bookmarkEnd w:id="125"/>
+            <w:bookmarkEnd w:id="34"/>
           </w:p>
         </w:tc>
       </w:tr>
@@ -36958,7 +36702,7 @@
                 <w:color w:val="auto"/>
               </w:rPr>
             </w:pPr>
-            <w:bookmarkStart w:id="126" w:name="_Toc476678755"/>
+            <w:bookmarkStart w:id="35" w:name="_Toc476678755"/>
             <w:r>
               <w:rPr>
                 <w:rFonts w:ascii="Times New Roman" w:hAnsi="Times New Roman" w:cs="Times New Roman"/>
@@ -36966,7 +36710,7 @@
               </w:rPr>
               <w:t>UC-17</w:t>
             </w:r>
-            <w:bookmarkEnd w:id="126"/>
+            <w:bookmarkEnd w:id="35"/>
           </w:p>
         </w:tc>
       </w:tr>
@@ -37982,7 +37726,7 @@
                 <w:color w:val="auto"/>
               </w:rPr>
             </w:pPr>
-            <w:bookmarkStart w:id="127" w:name="_Toc476678756"/>
+            <w:bookmarkStart w:id="36" w:name="_Toc476678756"/>
             <w:r>
               <w:rPr>
                 <w:rFonts w:ascii="Times New Roman" w:hAnsi="Times New Roman" w:cs="Times New Roman"/>
@@ -37997,7 +37741,7 @@
               </w:rPr>
               <w:t>18</w:t>
             </w:r>
-            <w:bookmarkEnd w:id="127"/>
+            <w:bookmarkEnd w:id="36"/>
           </w:p>
         </w:tc>
       </w:tr>
@@ -39018,7 +38762,7 @@
                 <w:color w:val="auto"/>
               </w:rPr>
             </w:pPr>
-            <w:bookmarkStart w:id="128" w:name="_Toc476678757"/>
+            <w:bookmarkStart w:id="37" w:name="_Toc476678757"/>
             <w:r>
               <w:rPr>
                 <w:rFonts w:ascii="Times New Roman" w:hAnsi="Times New Roman" w:cs="Times New Roman"/>
@@ -39033,7 +38777,7 @@
               </w:rPr>
               <w:t>-19</w:t>
             </w:r>
-            <w:bookmarkEnd w:id="128"/>
+            <w:bookmarkEnd w:id="37"/>
           </w:p>
         </w:tc>
       </w:tr>
@@ -39880,7 +39624,7 @@
                 <w:color w:val="auto"/>
               </w:rPr>
             </w:pPr>
-            <w:bookmarkStart w:id="129" w:name="_Toc476678758"/>
+            <w:bookmarkStart w:id="38" w:name="_Toc476678758"/>
             <w:r>
               <w:rPr>
                 <w:rFonts w:ascii="Times New Roman" w:hAnsi="Times New Roman" w:cs="Times New Roman"/>
@@ -39888,7 +39632,7 @@
               </w:rPr>
               <w:t>UC-20</w:t>
             </w:r>
-            <w:bookmarkEnd w:id="129"/>
+            <w:bookmarkEnd w:id="38"/>
           </w:p>
         </w:tc>
       </w:tr>
@@ -40737,7 +40481,7 @@
                 <w:color w:val="auto"/>
               </w:rPr>
             </w:pPr>
-            <w:bookmarkStart w:id="130" w:name="_Toc476678759"/>
+            <w:bookmarkStart w:id="39" w:name="_Toc476678759"/>
             <w:r>
               <w:rPr>
                 <w:rFonts w:ascii="Times New Roman" w:hAnsi="Times New Roman" w:cs="Times New Roman"/>
@@ -40752,7 +40496,7 @@
               </w:rPr>
               <w:t>1</w:t>
             </w:r>
-            <w:bookmarkEnd w:id="130"/>
+            <w:bookmarkEnd w:id="39"/>
           </w:p>
         </w:tc>
       </w:tr>
@@ -41664,7 +41408,7 @@
                 <w:color w:val="auto"/>
               </w:rPr>
             </w:pPr>
-            <w:bookmarkStart w:id="131" w:name="_Toc476678760"/>
+            <w:bookmarkStart w:id="40" w:name="_Toc476678760"/>
             <w:r>
               <w:rPr>
                 <w:rFonts w:ascii="Times New Roman" w:hAnsi="Times New Roman" w:cs="Times New Roman"/>
@@ -41679,7 +41423,7 @@
               </w:rPr>
               <w:t>2</w:t>
             </w:r>
-            <w:bookmarkEnd w:id="131"/>
+            <w:bookmarkEnd w:id="40"/>
           </w:p>
         </w:tc>
       </w:tr>
@@ -49068,14 +48812,6 @@
   </w:num>
   <w:numIdMacAtCleanup w:val="68"/>
 </w:numbering>
-</file>
-
-<file path=word/people.xml><?xml version="1.0" encoding="utf-8"?>
-<w15:people xmlns:wpc="http://schemas.microsoft.com/office/word/2010/wordprocessingCanvas" xmlns:mc="http://schemas.openxmlformats.org/markup-compatibility/2006" xmlns:o="urn:schemas-microsoft-com:office:office" xmlns:r="http://schemas.openxmlformats.org/officeDocument/2006/relationships" xmlns:m="http://schemas.openxmlformats.org/officeDocument/2006/math" xmlns:v="urn:schemas-microsoft-com:vml" xmlns:wp14="http://schemas.microsoft.com/office/word/2010/wordprocessingDrawing" xmlns:wp="http://schemas.openxmlformats.org/drawingml/2006/wordprocessingDrawing" xmlns:w10="urn:schemas-microsoft-com:office:word" xmlns:w="http://schemas.openxmlformats.org/wordprocessingml/2006/main" xmlns:w14="http://schemas.microsoft.com/office/word/2010/wordml" xmlns:w15="http://schemas.microsoft.com/office/word/2012/wordml" xmlns:wpg="http://schemas.microsoft.com/office/word/2010/wordprocessingGroup" xmlns:wpi="http://schemas.microsoft.com/office/word/2010/wordprocessingInk" xmlns:wne="http://schemas.microsoft.com/office/word/2006/wordml" xmlns:wps="http://schemas.microsoft.com/office/word/2010/wordprocessingShape" mc:Ignorable="w14 w15 wp14">
-  <w15:person w15:author="Dell">
-    <w15:presenceInfo w15:providerId="None" w15:userId="Dell"/>
-  </w15:person>
-</w15:people>
 </file>
 
 <file path=word/styles.xml><?xml version="1.0" encoding="utf-8"?>
@@ -50167,7 +49903,7 @@
 </file>
 
 <file path=customXml/itemProps1.xml><?xml version="1.0" encoding="utf-8"?>
-<ds:datastoreItem xmlns:ds="http://schemas.openxmlformats.org/officeDocument/2006/customXml" ds:itemID="{A22B573A-0142-498E-B745-65C17F40F454}">
+<ds:datastoreItem xmlns:ds="http://schemas.openxmlformats.org/officeDocument/2006/customXml" ds:itemID="{370672FD-9085-47CC-A751-12A4A01E2546}">
   <ds:schemaRefs>
     <ds:schemaRef ds:uri="http://schemas.openxmlformats.org/officeDocument/2006/bibliography"/>
   </ds:schemaRefs>

</xml_diff>